<commit_message>
Docs - sprint2 fix
</commit_message>
<xml_diff>
--- a/Docs/sprint2/sprint2.docx
+++ b/Docs/sprint2/sprint2.docx
@@ -85,13 +85,8 @@
         </w:numPr>
       </w:pPr>
       <w:r>
-        <w:t xml:space="preserve">Implementare il supporto per il </w:t>
-      </w:r>
-      <w:proofErr w:type="spellStart"/>
-      <w:r>
-        <w:t>maitre</w:t>
-      </w:r>
-      <w:proofErr w:type="spellEnd"/>
+        <w:t>Implementare il supporto per il maitre</w:t>
+      </w:r>
     </w:p>
     <w:p>
       <w:pPr>
@@ -102,23 +97,7 @@
         </w:numPr>
       </w:pPr>
       <w:r>
-        <w:t>Possibilità di mandare i comandi prepare/</w:t>
-      </w:r>
-      <w:proofErr w:type="spellStart"/>
-      <w:r>
-        <w:t>addFood</w:t>
-      </w:r>
-      <w:proofErr w:type="spellEnd"/>
-      <w:r>
-        <w:t>/</w:t>
-      </w:r>
-      <w:proofErr w:type="spellStart"/>
-      <w:r>
-        <w:t>clear</w:t>
-      </w:r>
-      <w:proofErr w:type="spellEnd"/>
-      <w:r>
-        <w:t xml:space="preserve"> </w:t>
+        <w:t xml:space="preserve">Possibilità di mandare i comandi prepare/addFood/clear </w:t>
       </w:r>
     </w:p>
     <w:p>
@@ -162,18 +141,18 @@
           <w:szCs w:val="24"/>
         </w:rPr>
         <w:drawing>
-          <wp:anchor distT="0" distB="0" distL="114300" distR="114300" simplePos="0" relativeHeight="251658240" behindDoc="0" locked="0" layoutInCell="1" allowOverlap="1">
+          <wp:anchor distT="0" distB="0" distL="114300" distR="114300" simplePos="0" relativeHeight="251673600" behindDoc="0" locked="0" layoutInCell="1" allowOverlap="1">
             <wp:simplePos x="0" y="0"/>
             <wp:positionH relativeFrom="margin">
               <wp:align>right</wp:align>
             </wp:positionH>
             <wp:positionV relativeFrom="paragraph">
-              <wp:posOffset>297180</wp:posOffset>
+              <wp:posOffset>293370</wp:posOffset>
             </wp:positionV>
-            <wp:extent cx="6115050" cy="5848350"/>
+            <wp:extent cx="6115050" cy="5924550"/>
             <wp:effectExtent l="0" t="0" r="0" b="0"/>
             <wp:wrapTopAndBottom/>
-            <wp:docPr id="2" name="Immagine 2"/>
+            <wp:docPr id="26" name="Immagine 26"/>
             <wp:cNvGraphicFramePr>
               <a:graphicFrameLocks xmlns:a="http://schemas.openxmlformats.org/drawingml/2006/main" noChangeAspect="1"/>
             </wp:cNvGraphicFramePr>
@@ -181,7 +160,7 @@
               <a:graphicData uri="http://schemas.openxmlformats.org/drawingml/2006/picture">
                 <pic:pic xmlns:pic="http://schemas.openxmlformats.org/drawingml/2006/picture">
                   <pic:nvPicPr>
-                    <pic:cNvPr id="0" name="Picture 2"/>
+                    <pic:cNvPr id="0" name="Picture 30"/>
                     <pic:cNvPicPr>
                       <a:picLocks noChangeAspect="1" noChangeArrowheads="1"/>
                     </pic:cNvPicPr>
@@ -202,7 +181,7 @@
                   <pic:spPr bwMode="auto">
                     <a:xfrm>
                       <a:off x="0" y="0"/>
-                      <a:ext cx="6115050" cy="5848350"/>
+                      <a:ext cx="6115050" cy="5924550"/>
                     </a:xfrm>
                     <a:prstGeom prst="rect">
                       <a:avLst/>
@@ -249,53 +228,79 @@
           <w:szCs w:val="24"/>
         </w:rPr>
         <w:lastRenderedPageBreak/>
-        <w:t>Spiegazione</w:t>
-      </w:r>
-    </w:p>
-    <w:p>
-      <w:pPr>
-        <w:rPr>
-          <w:sz w:val="24"/>
-          <w:szCs w:val="24"/>
-        </w:rPr>
-      </w:pPr>
-      <w:r>
-        <w:rPr>
-          <w:sz w:val="24"/>
-          <w:szCs w:val="24"/>
-        </w:rPr>
-        <w:t xml:space="preserve">Dall’analisi del problema è emerso come sia conveniente, per il </w:t>
-      </w:r>
-      <w:proofErr w:type="spellStart"/>
-      <w:r>
-        <w:rPr>
-          <w:sz w:val="24"/>
-          <w:szCs w:val="24"/>
-        </w:rPr>
-        <w:t>butler</w:t>
-      </w:r>
-      <w:proofErr w:type="spellEnd"/>
-      <w:r>
-        <w:rPr>
-          <w:sz w:val="24"/>
-          <w:szCs w:val="24"/>
-        </w:rPr>
-        <w:t>, avere a disposizione una mappa della stanza in cui opera. La mappa sarà composta da tante celle ognuna della dimensione del robot e per tale motivo ogni spostamento sarà pari ad una cella.</w:t>
-      </w:r>
-    </w:p>
-    <w:p>
-      <w:pPr>
-        <w:rPr>
-          <w:sz w:val="24"/>
-          <w:szCs w:val="24"/>
-        </w:rPr>
-      </w:pPr>
-      <w:r>
-        <w:rPr>
-          <w:sz w:val="24"/>
-          <w:szCs w:val="24"/>
-        </w:rPr>
-        <w:t>Questa fase di esplorazione della stanza e creazione della mappa avrà anche il compito di individuare la posizione del tavolo.</w:t>
+        <w:t>Spiegazione iniziale</w:t>
+      </w:r>
+    </w:p>
+    <w:p>
+      <w:pPr>
+        <w:rPr>
+          <w:sz w:val="24"/>
+          <w:szCs w:val="24"/>
+        </w:rPr>
+      </w:pPr>
+      <w:r>
+        <w:rPr>
+          <w:sz w:val="24"/>
+          <w:szCs w:val="24"/>
+        </w:rPr>
+        <w:t xml:space="preserve">Dall’analisi del problema è emerso come sia conveniente, per il butler, avere a disposizione una </w:t>
+      </w:r>
+      <w:r>
+        <w:rPr>
+          <w:sz w:val="24"/>
+          <w:szCs w:val="24"/>
+        </w:rPr>
+        <w:t>rappresentazione interna</w:t>
+      </w:r>
+      <w:r>
+        <w:rPr>
+          <w:sz w:val="24"/>
+          <w:szCs w:val="24"/>
+        </w:rPr>
+        <w:t xml:space="preserve"> della stanza in cui opera. La mappa sarà composta da tante celle ognuna della dimensione del robot e per tale motivo ogni spostamento sarà pari ad una cella.</w:t>
+      </w:r>
+    </w:p>
+    <w:p>
+      <w:pPr>
+        <w:rPr>
+          <w:sz w:val="24"/>
+          <w:szCs w:val="24"/>
+        </w:rPr>
+      </w:pPr>
+      <w:r>
+        <w:rPr>
+          <w:sz w:val="24"/>
+          <w:szCs w:val="24"/>
+        </w:rPr>
+        <w:t>Questa fase di esplorazione</w:t>
+      </w:r>
+      <w:r>
+        <w:rPr>
+          <w:sz w:val="24"/>
+          <w:szCs w:val="24"/>
+        </w:rPr>
+        <w:t xml:space="preserve"> </w:t>
+      </w:r>
+      <w:r>
+        <w:rPr>
+          <w:sz w:val="24"/>
+          <w:szCs w:val="24"/>
+        </w:rPr>
+        <w:t xml:space="preserve">e creazione della mappa avrà anche il compito di individuare la posizione </w:t>
+      </w:r>
+      <w:r>
+        <w:rPr>
+          <w:sz w:val="24"/>
+          <w:szCs w:val="24"/>
+        </w:rPr>
+        <w:t xml:space="preserve">e la dimensione </w:t>
+      </w:r>
+      <w:r>
+        <w:rPr>
+          <w:sz w:val="24"/>
+          <w:szCs w:val="24"/>
+        </w:rPr>
+        <w:t>del tavolo.</w:t>
       </w:r>
     </w:p>
     <w:p>
@@ -312,7 +317,6 @@
         </w:rPr>
         <w:t xml:space="preserve">Per la parte di planning è possibile usare un componente già a disposizione nel package </w:t>
       </w:r>
-      <w:proofErr w:type="spellStart"/>
       <w:r>
         <w:rPr>
           <w:i/>
@@ -320,17 +324,7 @@
           <w:sz w:val="24"/>
           <w:szCs w:val="24"/>
         </w:rPr>
-        <w:t>itunibo.planner</w:t>
-      </w:r>
-      <w:proofErr w:type="spellEnd"/>
-      <w:r>
-        <w:rPr>
-          <w:i/>
-          <w:iCs/>
-          <w:sz w:val="24"/>
-          <w:szCs w:val="24"/>
-        </w:rPr>
-        <w:t xml:space="preserve"> </w:t>
+        <w:t xml:space="preserve">itunibo.planner </w:t>
       </w:r>
       <w:r>
         <w:rPr>
@@ -430,39 +424,7 @@
           <w:sz w:val="24"/>
           <w:szCs w:val="24"/>
         </w:rPr>
-        <w:t xml:space="preserve">Con questo sprint inizia la parte di modellazione della parte di business </w:t>
-      </w:r>
-      <w:proofErr w:type="spellStart"/>
-      <w:r>
-        <w:rPr>
-          <w:sz w:val="24"/>
-          <w:szCs w:val="24"/>
-        </w:rPr>
-        <w:t>logic</w:t>
-      </w:r>
-      <w:proofErr w:type="spellEnd"/>
-      <w:r>
-        <w:rPr>
-          <w:sz w:val="24"/>
-          <w:szCs w:val="24"/>
-        </w:rPr>
-        <w:t xml:space="preserve"> del </w:t>
-      </w:r>
-      <w:proofErr w:type="spellStart"/>
-      <w:r>
-        <w:rPr>
-          <w:sz w:val="24"/>
-          <w:szCs w:val="24"/>
-        </w:rPr>
-        <w:t>butler</w:t>
-      </w:r>
-      <w:proofErr w:type="spellEnd"/>
-      <w:r>
-        <w:rPr>
-          <w:sz w:val="24"/>
-          <w:szCs w:val="24"/>
-        </w:rPr>
-        <w:t xml:space="preserve">. Introduciamo un attore </w:t>
+        <w:t xml:space="preserve">Con questo sprint inizia la parte di modellazione della parte di business logic del butler. Introduciamo un attore </w:t>
       </w:r>
       <w:r>
         <w:rPr>
@@ -499,45 +461,27 @@
           <w:szCs w:val="24"/>
         </w:rPr>
       </w:pPr>
-      <w:proofErr w:type="spellStart"/>
-      <w:r>
-        <w:rPr>
-          <w:sz w:val="24"/>
-          <w:szCs w:val="24"/>
-        </w:rPr>
-        <w:t>Calibration</w:t>
-      </w:r>
-      <w:proofErr w:type="spellEnd"/>
-    </w:p>
-    <w:p>
-      <w:pPr>
-        <w:rPr>
-          <w:sz w:val="24"/>
-          <w:szCs w:val="24"/>
-        </w:rPr>
-      </w:pPr>
-      <w:r>
-        <w:rPr>
-          <w:sz w:val="24"/>
-          <w:szCs w:val="24"/>
-        </w:rPr>
-        <w:t xml:space="preserve">Nell’ottica dei </w:t>
-      </w:r>
-      <w:proofErr w:type="spellStart"/>
-      <w:r>
-        <w:rPr>
-          <w:sz w:val="24"/>
-          <w:szCs w:val="24"/>
-        </w:rPr>
-        <w:t>microservizi</w:t>
-      </w:r>
-      <w:proofErr w:type="spellEnd"/>
-      <w:r>
-        <w:rPr>
-          <w:sz w:val="24"/>
-          <w:szCs w:val="24"/>
-        </w:rPr>
-        <w:t xml:space="preserve"> la logica di calibrazione della stanza verrà delegata ad un altro componente, </w:t>
+      <w:r>
+        <w:rPr>
+          <w:sz w:val="24"/>
+          <w:szCs w:val="24"/>
+        </w:rPr>
+        <w:t>2.1</w:t>
+      </w:r>
+    </w:p>
+    <w:p>
+      <w:pPr>
+        <w:rPr>
+          <w:sz w:val="24"/>
+          <w:szCs w:val="24"/>
+        </w:rPr>
+      </w:pPr>
+      <w:r>
+        <w:rPr>
+          <w:sz w:val="24"/>
+          <w:szCs w:val="24"/>
+        </w:rPr>
+        <w:t xml:space="preserve">Nell’ottica dei microservizi la logica di calibrazione della stanza verrà delegata ad un altro componente, </w:t>
       </w:r>
       <w:r>
         <w:rPr>
@@ -611,7 +555,14 @@
           <w:sz w:val="24"/>
           <w:szCs w:val="24"/>
         </w:rPr>
-        <w:t>1PARTE:</w:t>
+        <w:t>2.1.1</w:t>
+      </w:r>
+      <w:r>
+        <w:rPr>
+          <w:sz w:val="24"/>
+          <w:szCs w:val="24"/>
+        </w:rPr>
+        <w:t xml:space="preserve"> - ExploreRoom</w:t>
       </w:r>
     </w:p>
     <w:p>
@@ -643,21 +594,19 @@
           <w:szCs w:val="24"/>
         </w:rPr>
       </w:pPr>
-      <w:proofErr w:type="spellStart"/>
-      <w:r>
-        <w:rPr>
-          <w:sz w:val="24"/>
-          <w:szCs w:val="24"/>
-        </w:rPr>
-        <w:t>Calibration</w:t>
-      </w:r>
-      <w:proofErr w:type="spellEnd"/>
-      <w:r>
-        <w:rPr>
-          <w:sz w:val="24"/>
-          <w:szCs w:val="24"/>
-        </w:rPr>
-        <w:t xml:space="preserve"> necessiterà di far muovere il robot, tuttavia sappiamo che opera a livello logico per cui non potrà sapere quando una mossa effettivamente è stata compiuta, informazione di cui necessità per gestire correttamente il comportamento, per cui dovrà arrivargli da qualche altra sorgente.</w:t>
+      <w:r>
+        <w:rPr>
+          <w:sz w:val="24"/>
+          <w:szCs w:val="24"/>
+        </w:rPr>
+        <w:t>Calibration necessiterà di far muovere il robot, tuttavia sappiamo che opera a livello logico per cui non potrà sapere quando una mossa effettivamente è stata compiuta, informazione di cui necessità per gestire correttamente il comportamento</w:t>
+      </w:r>
+      <w:r>
+        <w:rPr>
+          <w:sz w:val="24"/>
+          <w:szCs w:val="24"/>
+        </w:rPr>
+        <w:t>.</w:t>
       </w:r>
     </w:p>
     <w:p>
@@ -692,7 +641,6 @@
         </w:rPr>
         <w:t xml:space="preserve"> ha il compito di tradurre quelli che sono i movimenti logici, limitati ad una cella, nei movimenti costitutivi, compiuti dal </w:t>
       </w:r>
-      <w:proofErr w:type="spellStart"/>
       <w:r>
         <w:rPr>
           <w:i/>
@@ -700,17 +648,7 @@
           <w:sz w:val="24"/>
           <w:szCs w:val="24"/>
         </w:rPr>
-        <w:t>basicrobot</w:t>
-      </w:r>
-      <w:proofErr w:type="spellEnd"/>
-      <w:r>
-        <w:rPr>
-          <w:i/>
-          <w:iCs/>
-          <w:sz w:val="24"/>
-          <w:szCs w:val="24"/>
-        </w:rPr>
-        <w:t>.</w:t>
+        <w:t>basicrobot.</w:t>
       </w:r>
     </w:p>
     <w:p>
@@ -869,7 +807,6 @@
         </w:rPr>
         <w:t xml:space="preserve">L’informazione di cui ha bisogno </w:t>
       </w:r>
-      <w:proofErr w:type="spellStart"/>
       <w:r>
         <w:rPr>
           <w:i/>
@@ -879,7 +816,6 @@
         </w:rPr>
         <w:t>calibration</w:t>
       </w:r>
-      <w:proofErr w:type="spellEnd"/>
       <w:r>
         <w:rPr>
           <w:sz w:val="24"/>
@@ -887,7 +823,6 @@
         </w:rPr>
         <w:t xml:space="preserve"> sarà espressa attraverso i due messaggi </w:t>
       </w:r>
-      <w:proofErr w:type="spellStart"/>
       <w:r>
         <w:rPr>
           <w:i/>
@@ -895,9 +830,15 @@
           <w:sz w:val="24"/>
           <w:szCs w:val="24"/>
         </w:rPr>
-        <w:t>moveCompleted</w:t>
-      </w:r>
-      <w:proofErr w:type="spellEnd"/>
+        <w:t xml:space="preserve">moveCompleted </w:t>
+      </w:r>
+      <w:r>
+        <w:rPr>
+          <w:sz w:val="24"/>
+          <w:szCs w:val="24"/>
+        </w:rPr>
+        <w:t xml:space="preserve">e </w:t>
+      </w:r>
       <w:r>
         <w:rPr>
           <w:i/>
@@ -905,16 +846,55 @@
           <w:sz w:val="24"/>
           <w:szCs w:val="24"/>
         </w:rPr>
-        <w:t xml:space="preserve"> </w:t>
-      </w:r>
-      <w:r>
-        <w:rPr>
-          <w:sz w:val="24"/>
-          <w:szCs w:val="24"/>
-        </w:rPr>
-        <w:t xml:space="preserve">e </w:t>
-      </w:r>
-      <w:proofErr w:type="spellStart"/>
+        <w:t xml:space="preserve">moveFailed. </w:t>
+      </w:r>
+      <w:r>
+        <w:rPr>
+          <w:sz w:val="24"/>
+          <w:szCs w:val="24"/>
+        </w:rPr>
+        <w:t>Il diagramma finale per questa prima parte può essere espresso come</w:t>
+      </w:r>
+      <w:r>
+        <w:rPr>
+          <w:sz w:val="24"/>
+          <w:szCs w:val="24"/>
+        </w:rPr>
+        <w:t>:</w:t>
+      </w:r>
+    </w:p>
+    <w:p>
+      <w:pPr>
+        <w:rPr>
+          <w:sz w:val="24"/>
+          <w:szCs w:val="24"/>
+        </w:rPr>
+      </w:pPr>
+    </w:p>
+    <w:p>
+      <w:pPr>
+        <w:rPr>
+          <w:sz w:val="24"/>
+          <w:szCs w:val="24"/>
+        </w:rPr>
+      </w:pPr>
+      <w:r>
+        <w:rPr>
+          <w:b/>
+          <w:bCs/>
+          <w:sz w:val="24"/>
+          <w:szCs w:val="24"/>
+        </w:rPr>
+        <w:lastRenderedPageBreak/>
+        <w:t>Condizione di terminazione</w:t>
+      </w:r>
+      <w:r>
+        <w:rPr>
+          <w:sz w:val="24"/>
+          <w:szCs w:val="24"/>
+        </w:rPr>
+        <w:t xml:space="preserve">: tramite </w:t>
+      </w:r>
       <w:r>
         <w:rPr>
           <w:i/>
@@ -922,84 +902,7 @@
           <w:sz w:val="24"/>
           <w:szCs w:val="24"/>
         </w:rPr>
-        <w:t>moveFailed</w:t>
-      </w:r>
-      <w:proofErr w:type="spellEnd"/>
-      <w:r>
-        <w:rPr>
-          <w:i/>
-          <w:iCs/>
-          <w:sz w:val="24"/>
-          <w:szCs w:val="24"/>
-        </w:rPr>
-        <w:t xml:space="preserve">. </w:t>
-      </w:r>
-      <w:r>
-        <w:rPr>
-          <w:sz w:val="24"/>
-          <w:szCs w:val="24"/>
-        </w:rPr>
-        <w:t>Il diagramma finale per questa prima parte può essere espresso come</w:t>
-      </w:r>
-      <w:r>
-        <w:rPr>
-          <w:sz w:val="24"/>
-          <w:szCs w:val="24"/>
-        </w:rPr>
-        <w:t>:</w:t>
-      </w:r>
-    </w:p>
-    <w:p>
-      <w:pPr>
-        <w:rPr>
-          <w:sz w:val="24"/>
-          <w:szCs w:val="24"/>
-        </w:rPr>
-      </w:pPr>
-    </w:p>
-    <w:p>
-      <w:pPr>
-        <w:rPr>
-          <w:sz w:val="24"/>
-          <w:szCs w:val="24"/>
-        </w:rPr>
-      </w:pPr>
-      <w:r>
-        <w:rPr>
-          <w:b/>
-          <w:bCs/>
-          <w:sz w:val="24"/>
-          <w:szCs w:val="24"/>
-        </w:rPr>
-        <w:lastRenderedPageBreak/>
-        <w:t>Condizione di terminazione</w:t>
-      </w:r>
-      <w:r>
-        <w:rPr>
-          <w:sz w:val="24"/>
-          <w:szCs w:val="24"/>
-        </w:rPr>
-        <w:t xml:space="preserve">: tramite </w:t>
-      </w:r>
-      <w:proofErr w:type="spellStart"/>
-      <w:r>
-        <w:rPr>
-          <w:i/>
-          <w:iCs/>
-          <w:sz w:val="24"/>
-          <w:szCs w:val="24"/>
-        </w:rPr>
-        <w:t>itunibo.planner</w:t>
-      </w:r>
-      <w:proofErr w:type="spellEnd"/>
-      <w:r>
-        <w:rPr>
-          <w:i/>
-          <w:iCs/>
-          <w:sz w:val="24"/>
-          <w:szCs w:val="24"/>
-        </w:rPr>
-        <w:t xml:space="preserve"> </w:t>
+        <w:t xml:space="preserve">itunibo.planner </w:t>
       </w:r>
       <w:r>
         <w:rPr>
@@ -1031,7 +934,7 @@
           <w:sz w:val="24"/>
           <w:szCs w:val="24"/>
         </w:rPr>
-        <w:t>2PARTE:</w:t>
+        <w:t>2.1.2 - FindTable</w:t>
       </w:r>
     </w:p>
     <w:p>
@@ -1974,15 +1877,15 @@
         </w:rPr>
         <w:t xml:space="preserve"> come è stata affrontata l’esplorazione, il tavolo può essere incontrato solo durante lo stato di </w:t>
       </w:r>
-      <w:proofErr w:type="spellStart"/>
-      <w:r>
-        <w:rPr>
+      <w:r>
+        <w:rPr>
+          <w:i/>
+          <w:iCs/>
           <w:sz w:val="24"/>
           <w:szCs w:val="24"/>
         </w:rPr>
         <w:t>GoAhead</w:t>
       </w:r>
-      <w:proofErr w:type="spellEnd"/>
       <w:r>
         <w:rPr>
           <w:sz w:val="24"/>
@@ -2080,7 +1983,23 @@
           <w:sz w:val="24"/>
           <w:szCs w:val="24"/>
         </w:rPr>
-        <w:t>l’esplorazione a “serpente” permette di incontrare il tavolo sempre ad un bordo e quindi mai nel mezzo di un suo lato; inoltre, essendo il tavolo rettangolare di fatto l’analisi delle dimensioni è speculare sia che venga incontrato mentre si va a destra che mentre si va a sinistra</w:t>
+        <w:t>l’esplorazione a “serpente” permette di incontrare il tavolo sempre ad un bordo e quindi mai nel mezzo di un suo lato; inoltre, essendo il tavolo rettangolare</w:t>
+      </w:r>
+      <w:r>
+        <w:rPr>
+          <w:sz w:val="24"/>
+          <w:szCs w:val="24"/>
+        </w:rPr>
+        <w:t xml:space="preserve">, </w:t>
+      </w:r>
+      <w:bookmarkStart w:id="0" w:name="_GoBack"/>
+      <w:bookmarkEnd w:id="0"/>
+      <w:r>
+        <w:rPr>
+          <w:sz w:val="24"/>
+          <w:szCs w:val="24"/>
+        </w:rPr>
+        <w:t>l’analisi delle dimensioni è speculare sia che venga incontrato mentre si va a destra che mentre si va a sinistra</w:t>
       </w:r>
       <w:r>
         <w:rPr>
@@ -2089,21 +2008,12 @@
         </w:rPr>
         <w:t xml:space="preserve">. Per il calcolo della posizione e delle dimensioni servono la posizione di arrivo e di terminazione (i due pallini) e le lunghezze dei due lati. Alla luce di quanto detto la strategia applicata consiste nel seguente </w:t>
       </w:r>
-      <w:proofErr w:type="spellStart"/>
-      <w:r>
-        <w:rPr>
-          <w:sz w:val="24"/>
-          <w:szCs w:val="24"/>
-        </w:rPr>
-        <w:t>moveimento</w:t>
-      </w:r>
-      <w:proofErr w:type="spellEnd"/>
-      <w:r>
-        <w:rPr>
-          <w:sz w:val="24"/>
-          <w:szCs w:val="24"/>
-        </w:rPr>
-        <w:t>:</w:t>
+      <w:r>
+        <w:rPr>
+          <w:sz w:val="24"/>
+          <w:szCs w:val="24"/>
+        </w:rPr>
+        <w:t>movimento:</w:t>
       </w:r>
     </w:p>
     <w:p>
@@ -2290,25 +2200,8 @@
           <w:sz w:val="24"/>
           <w:szCs w:val="24"/>
         </w:rPr>
-        <w:t xml:space="preserve"> (</w:t>
-      </w:r>
-      <w:proofErr w:type="spellStart"/>
-      <w:r>
-        <w:rPr>
-          <w:sz w:val="24"/>
-          <w:szCs w:val="24"/>
-        </w:rPr>
-        <w:t>microservizio</w:t>
-      </w:r>
-      <w:proofErr w:type="spellEnd"/>
-      <w:r>
-        <w:rPr>
-          <w:sz w:val="24"/>
-          <w:szCs w:val="24"/>
-        </w:rPr>
-        <w:t xml:space="preserve">) il quale sfrutterà il supporto dato da </w:t>
-      </w:r>
-      <w:proofErr w:type="spellStart"/>
+        <w:t xml:space="preserve"> (microservizio) il quale sfrutterà il supporto dato da </w:t>
+      </w:r>
       <w:r>
         <w:rPr>
           <w:i/>
@@ -2316,9 +2209,38 @@
           <w:sz w:val="24"/>
           <w:szCs w:val="24"/>
         </w:rPr>
-        <w:t>itunibo.planner</w:t>
-      </w:r>
-      <w:proofErr w:type="spellEnd"/>
+        <w:t>itunibo.planner.</w:t>
+      </w:r>
+    </w:p>
+    <w:p>
+      <w:pPr>
+        <w:rPr>
+          <w:sz w:val="24"/>
+          <w:szCs w:val="24"/>
+        </w:rPr>
+      </w:pPr>
+      <w:r>
+        <w:rPr>
+          <w:sz w:val="24"/>
+          <w:szCs w:val="24"/>
+        </w:rPr>
+        <w:t>L’interazione con il microservizio potrebbe avvenire in due modi: il primo consiste nel fornire esplicitamente le coordinate da raggiungere, mentre il secondo prevede di interagire con il planner attraverso informazioni logiche, in questo caso con il nome di cosa si vuole raggiungere. La seconda scelta permette quindi di fare in modo che la conoscenza della stanza appena esplorata e quindi dei componenti presenti (RH e tavolo, per ora) sia solamente di un dispositivo e non di tutti che potranno riferirsi a questi in maniera astratta.</w:t>
+      </w:r>
+    </w:p>
+    <w:p>
+      <w:pPr>
+        <w:rPr>
+          <w:sz w:val="24"/>
+          <w:szCs w:val="24"/>
+        </w:rPr>
+      </w:pPr>
+      <w:r>
+        <w:rPr>
+          <w:sz w:val="24"/>
+          <w:szCs w:val="24"/>
+        </w:rPr>
+        <w:t xml:space="preserve">Il problema che emerge è quindi come fare in modo che le informazioni relative alle posizioni vengano mantenute dal planner. Una scelta conveniente potrebbe essere sfruttare il supporto per salvare queste informazioni nella base di conoscenza associata al planner con frasi del tipo </w:t>
+      </w:r>
       <w:r>
         <w:rPr>
           <w:i/>
@@ -2326,53 +2248,7 @@
           <w:sz w:val="24"/>
           <w:szCs w:val="24"/>
         </w:rPr>
-        <w:t>.</w:t>
-      </w:r>
-    </w:p>
-    <w:p>
-      <w:pPr>
-        <w:rPr>
-          <w:sz w:val="24"/>
-          <w:szCs w:val="24"/>
-        </w:rPr>
-      </w:pPr>
-      <w:r>
-        <w:rPr>
-          <w:sz w:val="24"/>
-          <w:szCs w:val="24"/>
-        </w:rPr>
-        <w:t xml:space="preserve">L’interazione con il </w:t>
-      </w:r>
-      <w:proofErr w:type="spellStart"/>
-      <w:r>
-        <w:rPr>
-          <w:sz w:val="24"/>
-          <w:szCs w:val="24"/>
-        </w:rPr>
-        <w:t>microservizio</w:t>
-      </w:r>
-      <w:proofErr w:type="spellEnd"/>
-      <w:r>
-        <w:rPr>
-          <w:sz w:val="24"/>
-          <w:szCs w:val="24"/>
-        </w:rPr>
-        <w:t xml:space="preserve"> potrebbe avvenire in due modi: il primo consiste nel fornire esplicitamente le coordinate da raggiungere, mentre il secondo prevede di interagire con il planner attraverso informazioni logiche, in questo caso con il nome di cosa si vuole raggiungere. La seconda scelta permette quindi di fare in modo che la conoscenza della stanza appena esplorata e quindi dei componenti presenti (RH e tavolo, per ora) sia solamente di un dispositivo e non di tutti che potranno riferirsi a questi in maniera astratta.</w:t>
-      </w:r>
-    </w:p>
-    <w:p>
-      <w:pPr>
-        <w:rPr>
-          <w:sz w:val="24"/>
-          <w:szCs w:val="24"/>
-        </w:rPr>
-      </w:pPr>
-      <w:r>
-        <w:rPr>
-          <w:sz w:val="24"/>
-          <w:szCs w:val="24"/>
-        </w:rPr>
-        <w:t xml:space="preserve">Il problema che emerge è quindi come fare in modo che le informazioni relative alle posizioni vengano mantenute dal planner. Una scelta conveniente potrebbe essere sfruttare il supporto per salvare queste informazioni nella base di conoscenza associata al planner con frasi del tipo </w:t>
+        <w:t>location(NAME, X, Y)</w:t>
       </w:r>
       <w:r>
         <w:rPr>
@@ -2381,15 +2257,6 @@
           <w:sz w:val="24"/>
           <w:szCs w:val="24"/>
         </w:rPr>
-        <w:t>location(NAME, X, Y)</w:t>
-      </w:r>
-      <w:r>
-        <w:rPr>
-          <w:i/>
-          <w:iCs/>
-          <w:sz w:val="24"/>
-          <w:szCs w:val="24"/>
-        </w:rPr>
         <w:t xml:space="preserve">. </w:t>
       </w:r>
       <w:r>
@@ -2415,7 +2282,6 @@
           <w:szCs w:val="24"/>
         </w:rPr>
       </w:pPr>
-      <w:bookmarkStart w:id="0" w:name="_GoBack"/>
       <w:r>
         <w:rPr>
           <w:noProof/>
@@ -2479,7 +2345,6 @@
           </wp:anchor>
         </w:drawing>
       </w:r>
-      <w:bookmarkEnd w:id="0"/>
       <w:r>
         <w:rPr>
           <w:sz w:val="24"/>
@@ -2487,7 +2352,6 @@
         </w:rPr>
         <w:t xml:space="preserve">L’ultima parte da analizzare consiste nel capire come le mosse individuate dal planner vengano mantenute, anche qui è possibile salvare ogni mossa nella base di conoscenza associata al planner </w:t>
       </w:r>
-      <w:proofErr w:type="spellStart"/>
       <w:r>
         <w:rPr>
           <w:i/>
@@ -2495,9 +2359,84 @@
           <w:sz w:val="24"/>
           <w:szCs w:val="24"/>
         </w:rPr>
-        <w:t>move</w:t>
-      </w:r>
-      <w:proofErr w:type="spellEnd"/>
+        <w:t xml:space="preserve">move(X) </w:t>
+      </w:r>
+      <w:r>
+        <w:rPr>
+          <w:sz w:val="24"/>
+          <w:szCs w:val="24"/>
+        </w:rPr>
+        <w:t>e recuperarle all’occorrenza. Quindi un possibile flow potrebbe prevedere l’estrazione di una mossa e la sua esecuzione e solo nel momento di conferma del movimento eseguito procedere con la mossa successiva.</w:t>
+      </w:r>
+    </w:p>
+    <w:p>
+      <w:pPr>
+        <w:rPr>
+          <w:sz w:val="24"/>
+          <w:szCs w:val="24"/>
+        </w:rPr>
+      </w:pPr>
+    </w:p>
+    <w:p>
+      <w:pPr>
+        <w:pBdr>
+          <w:bottom w:val="single" w:sz="6" w:space="1" w:color="auto"/>
+        </w:pBdr>
+        <w:rPr>
+          <w:sz w:val="24"/>
+          <w:szCs w:val="24"/>
+        </w:rPr>
+      </w:pPr>
+      <w:r>
+        <w:rPr>
+          <w:sz w:val="24"/>
+          <w:szCs w:val="24"/>
+        </w:rPr>
+        <w:t>Refactor MVC</w:t>
+      </w:r>
+    </w:p>
+    <w:p>
+      <w:pPr>
+        <w:rPr>
+          <w:sz w:val="24"/>
+          <w:szCs w:val="24"/>
+        </w:rPr>
+      </w:pPr>
+      <w:r>
+        <w:rPr>
+          <w:sz w:val="24"/>
+          <w:szCs w:val="24"/>
+        </w:rPr>
+        <w:t>Alla luce dell’introduzione di quanto è stato introdotto nel precedente sprint possiamo pensare ad un refactoring model-driven in cui le azioni del robot avvengono come cambiamento del modello stesso. Con queste basi i componenti “mind” hanno il compito di recepire eventuali cambiamenti nel sistema ed innescare i giusti comportamenti.</w:t>
+      </w:r>
+    </w:p>
+    <w:p>
+      <w:pPr>
+        <w:rPr>
+          <w:sz w:val="24"/>
+          <w:szCs w:val="24"/>
+        </w:rPr>
+      </w:pPr>
+      <w:r>
+        <w:rPr>
+          <w:sz w:val="24"/>
+          <w:szCs w:val="24"/>
+        </w:rPr>
+        <w:t>Tre tipi di messaggi:</w:t>
+      </w:r>
+    </w:p>
+    <w:p>
+      <w:pPr>
+        <w:pStyle w:val="Paragrafoelenco"/>
+        <w:numPr>
+          <w:ilvl w:val="0"/>
+          <w:numId w:val="9"/>
+        </w:numPr>
+        <w:rPr>
+          <w:sz w:val="24"/>
+          <w:szCs w:val="24"/>
+        </w:rPr>
+      </w:pPr>
       <w:r>
         <w:rPr>
           <w:i/>
@@ -2505,23 +2444,261 @@
           <w:sz w:val="24"/>
           <w:szCs w:val="24"/>
         </w:rPr>
-        <w:t xml:space="preserve">(X) </w:t>
-      </w:r>
-      <w:r>
-        <w:rPr>
-          <w:sz w:val="24"/>
-          <w:szCs w:val="24"/>
-        </w:rPr>
-        <w:t>e recuperarle all’occorrenza. Quindi un possibile flow potrebbe prevedere l’estrazione di una mossa e la sua esecuzione e solo nel momento di conferma del movimento eseguito procedere con la mossa successiva.</w:t>
-      </w:r>
-    </w:p>
-    <w:p>
-      <w:pPr>
-        <w:rPr>
-          <w:sz w:val="24"/>
-          <w:szCs w:val="24"/>
-        </w:rPr>
-      </w:pPr>
+        <w:t>modelChange</w:t>
+      </w:r>
+      <w:r>
+        <w:rPr>
+          <w:sz w:val="24"/>
+          <w:szCs w:val="24"/>
+        </w:rPr>
+        <w:t xml:space="preserve"> : indica un cambiamento a cui segue una notifica di effettivo cambiamento</w:t>
+      </w:r>
+    </w:p>
+    <w:p>
+      <w:pPr>
+        <w:pStyle w:val="Paragrafoelenco"/>
+        <w:numPr>
+          <w:ilvl w:val="0"/>
+          <w:numId w:val="9"/>
+        </w:numPr>
+        <w:rPr>
+          <w:sz w:val="24"/>
+          <w:szCs w:val="24"/>
+        </w:rPr>
+      </w:pPr>
+      <w:r>
+        <w:rPr>
+          <w:i/>
+          <w:iCs/>
+          <w:sz w:val="24"/>
+          <w:szCs w:val="24"/>
+        </w:rPr>
+        <w:t>modelChanged</w:t>
+      </w:r>
+      <w:r>
+        <w:rPr>
+          <w:sz w:val="24"/>
+          <w:szCs w:val="24"/>
+        </w:rPr>
+        <w:t xml:space="preserve"> : è la notifica di effettivo cambiamento</w:t>
+      </w:r>
+    </w:p>
+    <w:p>
+      <w:pPr>
+        <w:pStyle w:val="Paragrafoelenco"/>
+        <w:numPr>
+          <w:ilvl w:val="0"/>
+          <w:numId w:val="9"/>
+        </w:numPr>
+        <w:rPr>
+          <w:sz w:val="24"/>
+          <w:szCs w:val="24"/>
+        </w:rPr>
+      </w:pPr>
+      <w:r>
+        <w:rPr>
+          <w:i/>
+          <w:iCs/>
+          <w:sz w:val="24"/>
+          <w:szCs w:val="24"/>
+        </w:rPr>
+        <w:t>modelUpdate</w:t>
+      </w:r>
+      <w:r>
+        <w:rPr>
+          <w:sz w:val="24"/>
+          <w:szCs w:val="24"/>
+        </w:rPr>
+        <w:t>: indica un cambiamento al modello che non necessita di una notifica</w:t>
+      </w:r>
+    </w:p>
+    <w:p>
+      <w:pPr>
+        <w:rPr>
+          <w:sz w:val="24"/>
+          <w:szCs w:val="24"/>
+        </w:rPr>
+      </w:pPr>
+      <w:r>
+        <w:rPr>
+          <w:sz w:val="24"/>
+          <w:szCs w:val="24"/>
+        </w:rPr>
+        <w:t>Ognuno in tre versioni diverse</w:t>
+      </w:r>
+    </w:p>
+    <w:p>
+      <w:pPr>
+        <w:pStyle w:val="Paragrafoelenco"/>
+        <w:numPr>
+          <w:ilvl w:val="0"/>
+          <w:numId w:val="10"/>
+        </w:numPr>
+        <w:rPr>
+          <w:sz w:val="24"/>
+          <w:szCs w:val="24"/>
+        </w:rPr>
+      </w:pPr>
+      <w:r>
+        <w:rPr>
+          <w:i/>
+          <w:iCs/>
+          <w:sz w:val="24"/>
+          <w:szCs w:val="24"/>
+        </w:rPr>
+        <w:t>robotChange/Changed/Update</w:t>
+      </w:r>
+      <w:r>
+        <w:rPr>
+          <w:sz w:val="24"/>
+          <w:szCs w:val="24"/>
+        </w:rPr>
+        <w:t>: per la robotmind, relativa ai</w:t>
+      </w:r>
+      <w:r>
+        <w:rPr>
+          <w:sz w:val="24"/>
+          <w:szCs w:val="24"/>
+        </w:rPr>
+        <w:t xml:space="preserve"> movimenti</w:t>
+      </w:r>
+    </w:p>
+    <w:p>
+      <w:pPr>
+        <w:pStyle w:val="Paragrafoelenco"/>
+        <w:numPr>
+          <w:ilvl w:val="0"/>
+          <w:numId w:val="10"/>
+        </w:numPr>
+        <w:rPr>
+          <w:sz w:val="24"/>
+          <w:szCs w:val="24"/>
+        </w:rPr>
+      </w:pPr>
+      <w:r>
+        <w:rPr>
+          <w:i/>
+          <w:iCs/>
+          <w:sz w:val="24"/>
+          <w:szCs w:val="24"/>
+        </w:rPr>
+        <w:t>sonarUpdate</w:t>
+      </w:r>
+      <w:r>
+        <w:rPr>
+          <w:sz w:val="24"/>
+          <w:szCs w:val="24"/>
+        </w:rPr>
+        <w:t>: per la notifica dei dati rilevati dal robot</w:t>
+      </w:r>
+    </w:p>
+    <w:p>
+      <w:pPr>
+        <w:pStyle w:val="Paragrafoelenco"/>
+        <w:numPr>
+          <w:ilvl w:val="0"/>
+          <w:numId w:val="10"/>
+        </w:numPr>
+        <w:rPr>
+          <w:sz w:val="24"/>
+          <w:szCs w:val="24"/>
+        </w:rPr>
+      </w:pPr>
+      <w:r>
+        <w:rPr>
+          <w:i/>
+          <w:iCs/>
+          <w:sz w:val="24"/>
+          <w:szCs w:val="24"/>
+        </w:rPr>
+        <w:t>taskChange/Changed/Update</w:t>
+      </w:r>
+      <w:r>
+        <w:rPr>
+          <w:sz w:val="24"/>
+          <w:szCs w:val="24"/>
+        </w:rPr>
+        <w:t>: per la butlermind, relativa ai ta</w:t>
+      </w:r>
+      <w:r>
+        <w:rPr>
+          <w:sz w:val="24"/>
+          <w:szCs w:val="24"/>
+        </w:rPr>
+        <w:t>sk da eseguire</w:t>
+      </w:r>
+    </w:p>
+    <w:p>
+      <w:pPr>
+        <w:rPr>
+          <w:sz w:val="24"/>
+          <w:szCs w:val="24"/>
+        </w:rPr>
+      </w:pPr>
+      <w:r>
+        <w:rPr>
+          <w:noProof/>
+          <w:sz w:val="24"/>
+          <w:szCs w:val="24"/>
+        </w:rPr>
+        <w:lastRenderedPageBreak/>
+        <w:drawing>
+          <wp:anchor distT="0" distB="0" distL="114300" distR="114300" simplePos="0" relativeHeight="251672576" behindDoc="0" locked="0" layoutInCell="1" allowOverlap="1">
+            <wp:simplePos x="0" y="0"/>
+            <wp:positionH relativeFrom="column">
+              <wp:posOffset>3810</wp:posOffset>
+            </wp:positionH>
+            <wp:positionV relativeFrom="paragraph">
+              <wp:posOffset>0</wp:posOffset>
+            </wp:positionV>
+            <wp:extent cx="6115050" cy="4000500"/>
+            <wp:effectExtent l="0" t="0" r="0" b="0"/>
+            <wp:wrapTopAndBottom/>
+            <wp:docPr id="25" name="Immagine 25"/>
+            <wp:cNvGraphicFramePr>
+              <a:graphicFrameLocks xmlns:a="http://schemas.openxmlformats.org/drawingml/2006/main" noChangeAspect="1"/>
+            </wp:cNvGraphicFramePr>
+            <a:graphic xmlns:a="http://schemas.openxmlformats.org/drawingml/2006/main">
+              <a:graphicData uri="http://schemas.openxmlformats.org/drawingml/2006/picture">
+                <pic:pic xmlns:pic="http://schemas.openxmlformats.org/drawingml/2006/picture">
+                  <pic:nvPicPr>
+                    <pic:cNvPr id="0" name="Picture 29"/>
+                    <pic:cNvPicPr>
+                      <a:picLocks noChangeAspect="1" noChangeArrowheads="1"/>
+                    </pic:cNvPicPr>
+                  </pic:nvPicPr>
+                  <pic:blipFill>
+                    <a:blip r:embed="rId20">
+                      <a:extLst>
+                        <a:ext uri="{28A0092B-C50C-407E-A947-70E740481C1C}">
+                          <a14:useLocalDpi xmlns:a14="http://schemas.microsoft.com/office/drawing/2010/main" val="0"/>
+                        </a:ext>
+                      </a:extLst>
+                    </a:blip>
+                    <a:srcRect/>
+                    <a:stretch>
+                      <a:fillRect/>
+                    </a:stretch>
+                  </pic:blipFill>
+                  <pic:spPr bwMode="auto">
+                    <a:xfrm>
+                      <a:off x="0" y="0"/>
+                      <a:ext cx="6115050" cy="4000500"/>
+                    </a:xfrm>
+                    <a:prstGeom prst="rect">
+                      <a:avLst/>
+                    </a:prstGeom>
+                    <a:noFill/>
+                    <a:ln>
+                      <a:noFill/>
+                    </a:ln>
+                  </pic:spPr>
+                </pic:pic>
+              </a:graphicData>
+            </a:graphic>
+          </wp:anchor>
+        </w:drawing>
+      </w:r>
     </w:p>
     <w:sectPr>
       <w:pgSz w:w="11906" w:h="16838"/>
@@ -2586,119 +2763,232 @@
 <file path=word/numbering.xml><?xml version="1.0" encoding="utf-8"?>
 <w:numbering xmlns:wpc="http://schemas.microsoft.com/office/word/2010/wordprocessingCanvas" xmlns:cx="http://schemas.microsoft.com/office/drawing/2014/chartex" xmlns:cx1="http://schemas.microsoft.com/office/drawing/2015/9/8/chartex" xmlns:cx2="http://schemas.microsoft.com/office/drawing/2015/10/21/chartex" xmlns:cx3="http://schemas.microsoft.com/office/drawing/2016/5/9/chartex" xmlns:cx4="http://schemas.microsoft.com/office/drawing/2016/5/10/chartex" xmlns:cx5="http://schemas.microsoft.com/office/drawing/2016/5/11/chartex" xmlns:cx6="http://schemas.microsoft.com/office/drawing/2016/5/12/chartex" xmlns:cx7="http://schemas.microsoft.com/office/drawing/2016/5/13/chartex" xmlns:cx8="http://schemas.microsoft.com/office/drawing/2016/5/14/chartex" xmlns:mc="http://schemas.openxmlformats.org/markup-compatibility/2006" xmlns:aink="http://schemas.microsoft.com/office/drawing/2016/ink" xmlns:am3d="http://schemas.microsoft.com/office/drawing/2017/model3d" xmlns:o="urn:schemas-microsoft-com:office:office" xmlns:r="http://schemas.openxmlformats.org/officeDocument/2006/relationships" xmlns:m="http://schemas.openxmlformats.org/officeDocument/2006/math" xmlns:v="urn:schemas-microsoft-com:vml" xmlns:wp14="http://schemas.microsoft.com/office/word/2010/wordprocessingDrawing" xmlns:wp="http://schemas.openxmlformats.org/drawingml/2006/wordprocessingDrawing" xmlns:w10="urn:schemas-microsoft-com:office:word" xmlns:w="http://schemas.openxmlformats.org/wordprocessingml/2006/main" xmlns:w14="http://schemas.microsoft.com/office/word/2010/wordml" xmlns:w15="http://schemas.microsoft.com/office/word/2012/wordml" xmlns:w16cid="http://schemas.microsoft.com/office/word/2016/wordml/cid" xmlns:w16se="http://schemas.microsoft.com/office/word/2015/wordml/symex" xmlns:wpg="http://schemas.microsoft.com/office/word/2010/wordprocessingGroup" xmlns:wpi="http://schemas.microsoft.com/office/word/2010/wordprocessingInk" xmlns:wne="http://schemas.microsoft.com/office/word/2006/wordml" xmlns:wps="http://schemas.microsoft.com/office/word/2010/wordprocessingShape" mc:Ignorable="w14 w15 w16se w16cid wp14">
   <w:abstractNum w:abstractNumId="0" w15:restartNumberingAfterBreak="0">
+    <w:nsid w:val="111040DC"/>
+    <w:multiLevelType w:val="hybridMultilevel"/>
+    <w:tmpl w:val="3E3AAF9C"/>
+    <w:lvl w:ilvl="0" w:tplc="04100001">
+      <w:start w:val="1"/>
+      <w:numFmt w:val="bullet"/>
+      <w:lvlText w:val=""/>
+      <w:lvlJc w:val="left"/>
+      <w:pPr>
+        <w:ind w:left="720" w:hanging="360"/>
+      </w:pPr>
+      <w:rPr>
+        <w:rFonts w:ascii="Symbol" w:hAnsi="Symbol" w:hint="default"/>
+      </w:rPr>
+    </w:lvl>
+    <w:lvl w:ilvl="1" w:tplc="04100003" w:tentative="1">
+      <w:start w:val="1"/>
+      <w:numFmt w:val="bullet"/>
+      <w:lvlText w:val="o"/>
+      <w:lvlJc w:val="left"/>
+      <w:pPr>
+        <w:ind w:left="1440" w:hanging="360"/>
+      </w:pPr>
+      <w:rPr>
+        <w:rFonts w:ascii="Courier New" w:hAnsi="Courier New" w:cs="Courier New" w:hint="default"/>
+      </w:rPr>
+    </w:lvl>
+    <w:lvl w:ilvl="2" w:tplc="04100005" w:tentative="1">
+      <w:start w:val="1"/>
+      <w:numFmt w:val="bullet"/>
+      <w:lvlText w:val=""/>
+      <w:lvlJc w:val="left"/>
+      <w:pPr>
+        <w:ind w:left="2160" w:hanging="360"/>
+      </w:pPr>
+      <w:rPr>
+        <w:rFonts w:ascii="Wingdings" w:hAnsi="Wingdings" w:hint="default"/>
+      </w:rPr>
+    </w:lvl>
+    <w:lvl w:ilvl="3" w:tplc="04100001" w:tentative="1">
+      <w:start w:val="1"/>
+      <w:numFmt w:val="bullet"/>
+      <w:lvlText w:val=""/>
+      <w:lvlJc w:val="left"/>
+      <w:pPr>
+        <w:ind w:left="2880" w:hanging="360"/>
+      </w:pPr>
+      <w:rPr>
+        <w:rFonts w:ascii="Symbol" w:hAnsi="Symbol" w:hint="default"/>
+      </w:rPr>
+    </w:lvl>
+    <w:lvl w:ilvl="4" w:tplc="04100003" w:tentative="1">
+      <w:start w:val="1"/>
+      <w:numFmt w:val="bullet"/>
+      <w:lvlText w:val="o"/>
+      <w:lvlJc w:val="left"/>
+      <w:pPr>
+        <w:ind w:left="3600" w:hanging="360"/>
+      </w:pPr>
+      <w:rPr>
+        <w:rFonts w:ascii="Courier New" w:hAnsi="Courier New" w:cs="Courier New" w:hint="default"/>
+      </w:rPr>
+    </w:lvl>
+    <w:lvl w:ilvl="5" w:tplc="04100005" w:tentative="1">
+      <w:start w:val="1"/>
+      <w:numFmt w:val="bullet"/>
+      <w:lvlText w:val=""/>
+      <w:lvlJc w:val="left"/>
+      <w:pPr>
+        <w:ind w:left="4320" w:hanging="360"/>
+      </w:pPr>
+      <w:rPr>
+        <w:rFonts w:ascii="Wingdings" w:hAnsi="Wingdings" w:hint="default"/>
+      </w:rPr>
+    </w:lvl>
+    <w:lvl w:ilvl="6" w:tplc="04100001" w:tentative="1">
+      <w:start w:val="1"/>
+      <w:numFmt w:val="bullet"/>
+      <w:lvlText w:val=""/>
+      <w:lvlJc w:val="left"/>
+      <w:pPr>
+        <w:ind w:left="5040" w:hanging="360"/>
+      </w:pPr>
+      <w:rPr>
+        <w:rFonts w:ascii="Symbol" w:hAnsi="Symbol" w:hint="default"/>
+      </w:rPr>
+    </w:lvl>
+    <w:lvl w:ilvl="7" w:tplc="04100003" w:tentative="1">
+      <w:start w:val="1"/>
+      <w:numFmt w:val="bullet"/>
+      <w:lvlText w:val="o"/>
+      <w:lvlJc w:val="left"/>
+      <w:pPr>
+        <w:ind w:left="5760" w:hanging="360"/>
+      </w:pPr>
+      <w:rPr>
+        <w:rFonts w:ascii="Courier New" w:hAnsi="Courier New" w:cs="Courier New" w:hint="default"/>
+      </w:rPr>
+    </w:lvl>
+    <w:lvl w:ilvl="8" w:tplc="04100005" w:tentative="1">
+      <w:start w:val="1"/>
+      <w:numFmt w:val="bullet"/>
+      <w:lvlText w:val=""/>
+      <w:lvlJc w:val="left"/>
+      <w:pPr>
+        <w:ind w:left="6480" w:hanging="360"/>
+      </w:pPr>
+      <w:rPr>
+        <w:rFonts w:ascii="Wingdings" w:hAnsi="Wingdings" w:hint="default"/>
+      </w:rPr>
+    </w:lvl>
+  </w:abstractNum>
+  <w:abstractNum w:abstractNumId="1" w15:restartNumberingAfterBreak="0">
     <w:nsid w:val="11D3084A"/>
     <w:multiLevelType w:val="hybridMultilevel"/>
-    <w:tmpl w:val="6D340718"/>
-    <w:lvl w:ilvl="0" w:tplc="04100001">
+    <w:tmpl w:val="6B925C5C"/>
+    <w:lvl w:ilvl="0" w:tplc="BEC8B946">
+      <w:start w:val="1"/>
+      <w:numFmt w:val="decimal"/>
+      <w:lvlText w:val="2.%1"/>
+      <w:lvlJc w:val="left"/>
+      <w:pPr>
+        <w:ind w:left="720" w:hanging="360"/>
+      </w:pPr>
+      <w:rPr>
+        <w:rFonts w:hint="default"/>
+      </w:rPr>
+    </w:lvl>
+    <w:lvl w:ilvl="1" w:tplc="04100003" w:tentative="1">
+      <w:start w:val="1"/>
+      <w:numFmt w:val="bullet"/>
+      <w:lvlText w:val="o"/>
+      <w:lvlJc w:val="left"/>
+      <w:pPr>
+        <w:ind w:left="1440" w:hanging="360"/>
+      </w:pPr>
+      <w:rPr>
+        <w:rFonts w:ascii="Courier New" w:hAnsi="Courier New" w:cs="Courier New" w:hint="default"/>
+      </w:rPr>
+    </w:lvl>
+    <w:lvl w:ilvl="2" w:tplc="04100005" w:tentative="1">
+      <w:start w:val="1"/>
+      <w:numFmt w:val="bullet"/>
+      <w:lvlText w:val=""/>
+      <w:lvlJc w:val="left"/>
+      <w:pPr>
+        <w:ind w:left="2160" w:hanging="360"/>
+      </w:pPr>
+      <w:rPr>
+        <w:rFonts w:ascii="Wingdings" w:hAnsi="Wingdings" w:hint="default"/>
+      </w:rPr>
+    </w:lvl>
+    <w:lvl w:ilvl="3" w:tplc="04100001" w:tentative="1">
       <w:start w:val="1"/>
       <w:numFmt w:val="bullet"/>
       <w:lvlText w:val=""/>
       <w:lvlJc w:val="left"/>
       <w:pPr>
-        <w:ind w:left="720" w:hanging="360"/>
+        <w:ind w:left="2880" w:hanging="360"/>
       </w:pPr>
       <w:rPr>
         <w:rFonts w:ascii="Symbol" w:hAnsi="Symbol" w:hint="default"/>
       </w:rPr>
     </w:lvl>
-    <w:lvl w:ilvl="1" w:tplc="04100003" w:tentative="1">
+    <w:lvl w:ilvl="4" w:tplc="04100003" w:tentative="1">
       <w:start w:val="1"/>
       <w:numFmt w:val="bullet"/>
       <w:lvlText w:val="o"/>
       <w:lvlJc w:val="left"/>
       <w:pPr>
-        <w:ind w:left="1440" w:hanging="360"/>
+        <w:ind w:left="3600" w:hanging="360"/>
       </w:pPr>
       <w:rPr>
         <w:rFonts w:ascii="Courier New" w:hAnsi="Courier New" w:cs="Courier New" w:hint="default"/>
       </w:rPr>
     </w:lvl>
-    <w:lvl w:ilvl="2" w:tplc="04100005" w:tentative="1">
+    <w:lvl w:ilvl="5" w:tplc="04100005" w:tentative="1">
       <w:start w:val="1"/>
       <w:numFmt w:val="bullet"/>
       <w:lvlText w:val=""/>
       <w:lvlJc w:val="left"/>
       <w:pPr>
-        <w:ind w:left="2160" w:hanging="360"/>
+        <w:ind w:left="4320" w:hanging="360"/>
       </w:pPr>
       <w:rPr>
         <w:rFonts w:ascii="Wingdings" w:hAnsi="Wingdings" w:hint="default"/>
       </w:rPr>
     </w:lvl>
-    <w:lvl w:ilvl="3" w:tplc="04100001" w:tentative="1">
+    <w:lvl w:ilvl="6" w:tplc="04100001" w:tentative="1">
       <w:start w:val="1"/>
       <w:numFmt w:val="bullet"/>
       <w:lvlText w:val=""/>
       <w:lvlJc w:val="left"/>
       <w:pPr>
-        <w:ind w:left="2880" w:hanging="360"/>
+        <w:ind w:left="5040" w:hanging="360"/>
       </w:pPr>
       <w:rPr>
         <w:rFonts w:ascii="Symbol" w:hAnsi="Symbol" w:hint="default"/>
       </w:rPr>
     </w:lvl>
-    <w:lvl w:ilvl="4" w:tplc="04100003" w:tentative="1">
+    <w:lvl w:ilvl="7" w:tplc="04100003" w:tentative="1">
       <w:start w:val="1"/>
       <w:numFmt w:val="bullet"/>
       <w:lvlText w:val="o"/>
       <w:lvlJc w:val="left"/>
       <w:pPr>
-        <w:ind w:left="3600" w:hanging="360"/>
+        <w:ind w:left="5760" w:hanging="360"/>
       </w:pPr>
       <w:rPr>
         <w:rFonts w:ascii="Courier New" w:hAnsi="Courier New" w:cs="Courier New" w:hint="default"/>
       </w:rPr>
     </w:lvl>
-    <w:lvl w:ilvl="5" w:tplc="04100005" w:tentative="1">
+    <w:lvl w:ilvl="8" w:tplc="04100005" w:tentative="1">
       <w:start w:val="1"/>
       <w:numFmt w:val="bullet"/>
       <w:lvlText w:val=""/>
       <w:lvlJc w:val="left"/>
       <w:pPr>
-        <w:ind w:left="4320" w:hanging="360"/>
+        <w:ind w:left="6480" w:hanging="360"/>
       </w:pPr>
       <w:rPr>
         <w:rFonts w:ascii="Wingdings" w:hAnsi="Wingdings" w:hint="default"/>
       </w:rPr>
     </w:lvl>
-    <w:lvl w:ilvl="6" w:tplc="04100001" w:tentative="1">
-      <w:start w:val="1"/>
-      <w:numFmt w:val="bullet"/>
-      <w:lvlText w:val=""/>
-      <w:lvlJc w:val="left"/>
-      <w:pPr>
-        <w:ind w:left="5040" w:hanging="360"/>
-      </w:pPr>
-      <w:rPr>
-        <w:rFonts w:ascii="Symbol" w:hAnsi="Symbol" w:hint="default"/>
-      </w:rPr>
-    </w:lvl>
-    <w:lvl w:ilvl="7" w:tplc="04100003" w:tentative="1">
-      <w:start w:val="1"/>
-      <w:numFmt w:val="bullet"/>
-      <w:lvlText w:val="o"/>
-      <w:lvlJc w:val="left"/>
-      <w:pPr>
-        <w:ind w:left="5760" w:hanging="360"/>
-      </w:pPr>
-      <w:rPr>
-        <w:rFonts w:ascii="Courier New" w:hAnsi="Courier New" w:cs="Courier New" w:hint="default"/>
-      </w:rPr>
-    </w:lvl>
-    <w:lvl w:ilvl="8" w:tplc="04100005" w:tentative="1">
-      <w:start w:val="1"/>
-      <w:numFmt w:val="bullet"/>
-      <w:lvlText w:val=""/>
-      <w:lvlJc w:val="left"/>
-      <w:pPr>
-        <w:ind w:left="6480" w:hanging="360"/>
-      </w:pPr>
-      <w:rPr>
-        <w:rFonts w:ascii="Wingdings" w:hAnsi="Wingdings" w:hint="default"/>
-      </w:rPr>
-    </w:lvl>
   </w:abstractNum>
-  <w:abstractNum w:abstractNumId="1" w15:restartNumberingAfterBreak="0">
+  <w:abstractNum w:abstractNumId="2" w15:restartNumberingAfterBreak="0">
     <w:nsid w:val="13931556"/>
     <w:multiLevelType w:val="hybridMultilevel"/>
     <w:tmpl w:val="ADE8266A"/>
@@ -2811,7 +3101,7 @@
       </w:rPr>
     </w:lvl>
   </w:abstractNum>
-  <w:abstractNum w:abstractNumId="2" w15:restartNumberingAfterBreak="0">
+  <w:abstractNum w:abstractNumId="3" w15:restartNumberingAfterBreak="0">
     <w:nsid w:val="2CB9025A"/>
     <w:multiLevelType w:val="hybridMultilevel"/>
     <w:tmpl w:val="E40A099A"/>
@@ -2924,7 +3214,7 @@
       </w:rPr>
     </w:lvl>
   </w:abstractNum>
-  <w:abstractNum w:abstractNumId="3" w15:restartNumberingAfterBreak="0">
+  <w:abstractNum w:abstractNumId="4" w15:restartNumberingAfterBreak="0">
     <w:nsid w:val="493C4C1C"/>
     <w:multiLevelType w:val="hybridMultilevel"/>
     <w:tmpl w:val="315261DA"/>
@@ -3036,7 +3326,7 @@
       </w:rPr>
     </w:lvl>
   </w:abstractNum>
-  <w:abstractNum w:abstractNumId="4" w15:restartNumberingAfterBreak="0">
+  <w:abstractNum w:abstractNumId="5" w15:restartNumberingAfterBreak="0">
     <w:nsid w:val="49F6173F"/>
     <w:multiLevelType w:val="hybridMultilevel"/>
     <w:tmpl w:val="471A2AD2"/>
@@ -3148,7 +3438,120 @@
       </w:rPr>
     </w:lvl>
   </w:abstractNum>
-  <w:abstractNum w:abstractNumId="5" w15:restartNumberingAfterBreak="0">
+  <w:abstractNum w:abstractNumId="6" w15:restartNumberingAfterBreak="0">
+    <w:nsid w:val="52E02A9E"/>
+    <w:multiLevelType w:val="hybridMultilevel"/>
+    <w:tmpl w:val="643E1258"/>
+    <w:lvl w:ilvl="0" w:tplc="04100001">
+      <w:start w:val="1"/>
+      <w:numFmt w:val="bullet"/>
+      <w:lvlText w:val=""/>
+      <w:lvlJc w:val="left"/>
+      <w:pPr>
+        <w:ind w:left="720" w:hanging="360"/>
+      </w:pPr>
+      <w:rPr>
+        <w:rFonts w:ascii="Symbol" w:hAnsi="Symbol" w:hint="default"/>
+      </w:rPr>
+    </w:lvl>
+    <w:lvl w:ilvl="1" w:tplc="04100003" w:tentative="1">
+      <w:start w:val="1"/>
+      <w:numFmt w:val="bullet"/>
+      <w:lvlText w:val="o"/>
+      <w:lvlJc w:val="left"/>
+      <w:pPr>
+        <w:ind w:left="1440" w:hanging="360"/>
+      </w:pPr>
+      <w:rPr>
+        <w:rFonts w:ascii="Courier New" w:hAnsi="Courier New" w:cs="Courier New" w:hint="default"/>
+      </w:rPr>
+    </w:lvl>
+    <w:lvl w:ilvl="2" w:tplc="04100005" w:tentative="1">
+      <w:start w:val="1"/>
+      <w:numFmt w:val="bullet"/>
+      <w:lvlText w:val=""/>
+      <w:lvlJc w:val="left"/>
+      <w:pPr>
+        <w:ind w:left="2160" w:hanging="360"/>
+      </w:pPr>
+      <w:rPr>
+        <w:rFonts w:ascii="Wingdings" w:hAnsi="Wingdings" w:hint="default"/>
+      </w:rPr>
+    </w:lvl>
+    <w:lvl w:ilvl="3" w:tplc="04100001" w:tentative="1">
+      <w:start w:val="1"/>
+      <w:numFmt w:val="bullet"/>
+      <w:lvlText w:val=""/>
+      <w:lvlJc w:val="left"/>
+      <w:pPr>
+        <w:ind w:left="2880" w:hanging="360"/>
+      </w:pPr>
+      <w:rPr>
+        <w:rFonts w:ascii="Symbol" w:hAnsi="Symbol" w:hint="default"/>
+      </w:rPr>
+    </w:lvl>
+    <w:lvl w:ilvl="4" w:tplc="04100003" w:tentative="1">
+      <w:start w:val="1"/>
+      <w:numFmt w:val="bullet"/>
+      <w:lvlText w:val="o"/>
+      <w:lvlJc w:val="left"/>
+      <w:pPr>
+        <w:ind w:left="3600" w:hanging="360"/>
+      </w:pPr>
+      <w:rPr>
+        <w:rFonts w:ascii="Courier New" w:hAnsi="Courier New" w:cs="Courier New" w:hint="default"/>
+      </w:rPr>
+    </w:lvl>
+    <w:lvl w:ilvl="5" w:tplc="04100005" w:tentative="1">
+      <w:start w:val="1"/>
+      <w:numFmt w:val="bullet"/>
+      <w:lvlText w:val=""/>
+      <w:lvlJc w:val="left"/>
+      <w:pPr>
+        <w:ind w:left="4320" w:hanging="360"/>
+      </w:pPr>
+      <w:rPr>
+        <w:rFonts w:ascii="Wingdings" w:hAnsi="Wingdings" w:hint="default"/>
+      </w:rPr>
+    </w:lvl>
+    <w:lvl w:ilvl="6" w:tplc="04100001" w:tentative="1">
+      <w:start w:val="1"/>
+      <w:numFmt w:val="bullet"/>
+      <w:lvlText w:val=""/>
+      <w:lvlJc w:val="left"/>
+      <w:pPr>
+        <w:ind w:left="5040" w:hanging="360"/>
+      </w:pPr>
+      <w:rPr>
+        <w:rFonts w:ascii="Symbol" w:hAnsi="Symbol" w:hint="default"/>
+      </w:rPr>
+    </w:lvl>
+    <w:lvl w:ilvl="7" w:tplc="04100003" w:tentative="1">
+      <w:start w:val="1"/>
+      <w:numFmt w:val="bullet"/>
+      <w:lvlText w:val="o"/>
+      <w:lvlJc w:val="left"/>
+      <w:pPr>
+        <w:ind w:left="5760" w:hanging="360"/>
+      </w:pPr>
+      <w:rPr>
+        <w:rFonts w:ascii="Courier New" w:hAnsi="Courier New" w:cs="Courier New" w:hint="default"/>
+      </w:rPr>
+    </w:lvl>
+    <w:lvl w:ilvl="8" w:tplc="04100005" w:tentative="1">
+      <w:start w:val="1"/>
+      <w:numFmt w:val="bullet"/>
+      <w:lvlText w:val=""/>
+      <w:lvlJc w:val="left"/>
+      <w:pPr>
+        <w:ind w:left="6480" w:hanging="360"/>
+      </w:pPr>
+      <w:rPr>
+        <w:rFonts w:ascii="Wingdings" w:hAnsi="Wingdings" w:hint="default"/>
+      </w:rPr>
+    </w:lvl>
+  </w:abstractNum>
+  <w:abstractNum w:abstractNumId="7" w15:restartNumberingAfterBreak="0">
     <w:nsid w:val="6FBF4BBA"/>
     <w:multiLevelType w:val="hybridMultilevel"/>
     <w:tmpl w:val="7DC2F640"/>
@@ -3237,120 +3640,120 @@
       </w:pPr>
     </w:lvl>
   </w:abstractNum>
-  <w:abstractNum w:abstractNumId="6" w15:restartNumberingAfterBreak="0">
+  <w:abstractNum w:abstractNumId="8" w15:restartNumberingAfterBreak="0">
     <w:nsid w:val="72DC3496"/>
     <w:multiLevelType w:val="hybridMultilevel"/>
-    <w:tmpl w:val="46687C86"/>
-    <w:lvl w:ilvl="0" w:tplc="04100001">
+    <w:tmpl w:val="8424C8DC"/>
+    <w:lvl w:ilvl="0" w:tplc="E918CA4C">
+      <w:start w:val="1"/>
+      <w:numFmt w:val="decimal"/>
+      <w:lvlText w:val="2.1.%1"/>
+      <w:lvlJc w:val="left"/>
+      <w:pPr>
+        <w:ind w:left="720" w:hanging="360"/>
+      </w:pPr>
+      <w:rPr>
+        <w:rFonts w:hint="default"/>
+      </w:rPr>
+    </w:lvl>
+    <w:lvl w:ilvl="1" w:tplc="04100003" w:tentative="1">
+      <w:start w:val="1"/>
+      <w:numFmt w:val="bullet"/>
+      <w:lvlText w:val="o"/>
+      <w:lvlJc w:val="left"/>
+      <w:pPr>
+        <w:ind w:left="1440" w:hanging="360"/>
+      </w:pPr>
+      <w:rPr>
+        <w:rFonts w:ascii="Courier New" w:hAnsi="Courier New" w:cs="Courier New" w:hint="default"/>
+      </w:rPr>
+    </w:lvl>
+    <w:lvl w:ilvl="2" w:tplc="04100005" w:tentative="1">
+      <w:start w:val="1"/>
+      <w:numFmt w:val="bullet"/>
+      <w:lvlText w:val=""/>
+      <w:lvlJc w:val="left"/>
+      <w:pPr>
+        <w:ind w:left="2160" w:hanging="360"/>
+      </w:pPr>
+      <w:rPr>
+        <w:rFonts w:ascii="Wingdings" w:hAnsi="Wingdings" w:hint="default"/>
+      </w:rPr>
+    </w:lvl>
+    <w:lvl w:ilvl="3" w:tplc="04100001" w:tentative="1">
       <w:start w:val="1"/>
       <w:numFmt w:val="bullet"/>
       <w:lvlText w:val=""/>
       <w:lvlJc w:val="left"/>
       <w:pPr>
-        <w:ind w:left="720" w:hanging="360"/>
+        <w:ind w:left="2880" w:hanging="360"/>
       </w:pPr>
       <w:rPr>
         <w:rFonts w:ascii="Symbol" w:hAnsi="Symbol" w:hint="default"/>
       </w:rPr>
     </w:lvl>
-    <w:lvl w:ilvl="1" w:tplc="04100003" w:tentative="1">
+    <w:lvl w:ilvl="4" w:tplc="04100003" w:tentative="1">
       <w:start w:val="1"/>
       <w:numFmt w:val="bullet"/>
       <w:lvlText w:val="o"/>
       <w:lvlJc w:val="left"/>
       <w:pPr>
-        <w:ind w:left="1440" w:hanging="360"/>
+        <w:ind w:left="3600" w:hanging="360"/>
       </w:pPr>
       <w:rPr>
         <w:rFonts w:ascii="Courier New" w:hAnsi="Courier New" w:cs="Courier New" w:hint="default"/>
       </w:rPr>
     </w:lvl>
-    <w:lvl w:ilvl="2" w:tplc="04100005" w:tentative="1">
+    <w:lvl w:ilvl="5" w:tplc="04100005" w:tentative="1">
       <w:start w:val="1"/>
       <w:numFmt w:val="bullet"/>
       <w:lvlText w:val=""/>
       <w:lvlJc w:val="left"/>
       <w:pPr>
-        <w:ind w:left="2160" w:hanging="360"/>
+        <w:ind w:left="4320" w:hanging="360"/>
       </w:pPr>
       <w:rPr>
         <w:rFonts w:ascii="Wingdings" w:hAnsi="Wingdings" w:hint="default"/>
       </w:rPr>
     </w:lvl>
-    <w:lvl w:ilvl="3" w:tplc="04100001" w:tentative="1">
+    <w:lvl w:ilvl="6" w:tplc="04100001" w:tentative="1">
       <w:start w:val="1"/>
       <w:numFmt w:val="bullet"/>
       <w:lvlText w:val=""/>
       <w:lvlJc w:val="left"/>
       <w:pPr>
-        <w:ind w:left="2880" w:hanging="360"/>
+        <w:ind w:left="5040" w:hanging="360"/>
       </w:pPr>
       <w:rPr>
         <w:rFonts w:ascii="Symbol" w:hAnsi="Symbol" w:hint="default"/>
       </w:rPr>
     </w:lvl>
-    <w:lvl w:ilvl="4" w:tplc="04100003" w:tentative="1">
+    <w:lvl w:ilvl="7" w:tplc="04100003" w:tentative="1">
       <w:start w:val="1"/>
       <w:numFmt w:val="bullet"/>
       <w:lvlText w:val="o"/>
       <w:lvlJc w:val="left"/>
       <w:pPr>
-        <w:ind w:left="3600" w:hanging="360"/>
+        <w:ind w:left="5760" w:hanging="360"/>
       </w:pPr>
       <w:rPr>
         <w:rFonts w:ascii="Courier New" w:hAnsi="Courier New" w:cs="Courier New" w:hint="default"/>
       </w:rPr>
     </w:lvl>
-    <w:lvl w:ilvl="5" w:tplc="04100005" w:tentative="1">
+    <w:lvl w:ilvl="8" w:tplc="04100005" w:tentative="1">
       <w:start w:val="1"/>
       <w:numFmt w:val="bullet"/>
       <w:lvlText w:val=""/>
       <w:lvlJc w:val="left"/>
       <w:pPr>
-        <w:ind w:left="4320" w:hanging="360"/>
+        <w:ind w:left="6480" w:hanging="360"/>
       </w:pPr>
       <w:rPr>
         <w:rFonts w:ascii="Wingdings" w:hAnsi="Wingdings" w:hint="default"/>
       </w:rPr>
     </w:lvl>
-    <w:lvl w:ilvl="6" w:tplc="04100001" w:tentative="1">
-      <w:start w:val="1"/>
-      <w:numFmt w:val="bullet"/>
-      <w:lvlText w:val=""/>
-      <w:lvlJc w:val="left"/>
-      <w:pPr>
-        <w:ind w:left="5040" w:hanging="360"/>
-      </w:pPr>
-      <w:rPr>
-        <w:rFonts w:ascii="Symbol" w:hAnsi="Symbol" w:hint="default"/>
-      </w:rPr>
-    </w:lvl>
-    <w:lvl w:ilvl="7" w:tplc="04100003" w:tentative="1">
-      <w:start w:val="1"/>
-      <w:numFmt w:val="bullet"/>
-      <w:lvlText w:val="o"/>
-      <w:lvlJc w:val="left"/>
-      <w:pPr>
-        <w:ind w:left="5760" w:hanging="360"/>
-      </w:pPr>
-      <w:rPr>
-        <w:rFonts w:ascii="Courier New" w:hAnsi="Courier New" w:cs="Courier New" w:hint="default"/>
-      </w:rPr>
-    </w:lvl>
-    <w:lvl w:ilvl="8" w:tplc="04100005" w:tentative="1">
-      <w:start w:val="1"/>
-      <w:numFmt w:val="bullet"/>
-      <w:lvlText w:val=""/>
-      <w:lvlJc w:val="left"/>
-      <w:pPr>
-        <w:ind w:left="6480" w:hanging="360"/>
-      </w:pPr>
-      <w:rPr>
-        <w:rFonts w:ascii="Wingdings" w:hAnsi="Wingdings" w:hint="default"/>
-      </w:rPr>
-    </w:lvl>
   </w:abstractNum>
-  <w:abstractNum w:abstractNumId="7" w15:restartNumberingAfterBreak="0">
+  <w:abstractNum w:abstractNumId="9" w15:restartNumberingAfterBreak="0">
     <w:nsid w:val="79B86BDF"/>
     <w:multiLevelType w:val="hybridMultilevel"/>
     <w:tmpl w:val="3056BAF8"/>
@@ -3463,28 +3866,34 @@
     </w:lvl>
   </w:abstractNum>
   <w:num w:numId="1">
+    <w:abstractNumId w:val="3"/>
+  </w:num>
+  <w:num w:numId="2">
+    <w:abstractNumId w:val="5"/>
+  </w:num>
+  <w:num w:numId="3">
     <w:abstractNumId w:val="2"/>
   </w:num>
-  <w:num w:numId="2">
+  <w:num w:numId="4">
+    <w:abstractNumId w:val="1"/>
+  </w:num>
+  <w:num w:numId="5">
+    <w:abstractNumId w:val="8"/>
+  </w:num>
+  <w:num w:numId="6">
+    <w:abstractNumId w:val="9"/>
+  </w:num>
+  <w:num w:numId="7">
     <w:abstractNumId w:val="4"/>
   </w:num>
-  <w:num w:numId="3">
-    <w:abstractNumId w:val="1"/>
+  <w:num w:numId="8">
+    <w:abstractNumId w:val="7"/>
   </w:num>
-  <w:num w:numId="4">
+  <w:num w:numId="9">
     <w:abstractNumId w:val="0"/>
   </w:num>
-  <w:num w:numId="5">
+  <w:num w:numId="10">
     <w:abstractNumId w:val="6"/>
-  </w:num>
-  <w:num w:numId="6">
-    <w:abstractNumId w:val="7"/>
-  </w:num>
-  <w:num w:numId="7">
-    <w:abstractNumId w:val="3"/>
-  </w:num>
-  <w:num w:numId="8">
-    <w:abstractNumId w:val="5"/>
   </w:num>
 </w:numbering>
 </file>

</xml_diff>

<commit_message>
Docs - sprint 2 fixing
</commit_message>
<xml_diff>
--- a/Docs/sprint2/sprint2.docx
+++ b/Docs/sprint2/sprint2.docx
@@ -85,8 +85,13 @@
         </w:numPr>
       </w:pPr>
       <w:r>
-        <w:t>Implementare il supporto per il maitre</w:t>
-      </w:r>
+        <w:t xml:space="preserve">Implementare il supporto per il </w:t>
+      </w:r>
+      <w:proofErr w:type="spellStart"/>
+      <w:r>
+        <w:t>maitre</w:t>
+      </w:r>
+      <w:proofErr w:type="spellEnd"/>
     </w:p>
     <w:p>
       <w:pPr>
@@ -97,7 +102,23 @@
         </w:numPr>
       </w:pPr>
       <w:r>
-        <w:t xml:space="preserve">Possibilità di mandare i comandi prepare/addFood/clear </w:t>
+        <w:t>Possibilità di mandare i comandi prepare/</w:t>
+      </w:r>
+      <w:proofErr w:type="spellStart"/>
+      <w:r>
+        <w:t>addFood</w:t>
+      </w:r>
+      <w:proofErr w:type="spellEnd"/>
+      <w:r>
+        <w:t>/</w:t>
+      </w:r>
+      <w:proofErr w:type="spellStart"/>
+      <w:r>
+        <w:t>clear</w:t>
+      </w:r>
+      <w:proofErr w:type="spellEnd"/>
+      <w:r>
+        <w:t xml:space="preserve"> </w:t>
       </w:r>
     </w:p>
     <w:p>
@@ -243,7 +264,23 @@
           <w:sz w:val="24"/>
           <w:szCs w:val="24"/>
         </w:rPr>
-        <w:t xml:space="preserve">Dall’analisi del problema è emerso come sia conveniente, per il butler, avere a disposizione una </w:t>
+        <w:t xml:space="preserve">Dall’analisi del problema è emerso come sia conveniente, per il </w:t>
+      </w:r>
+      <w:proofErr w:type="spellStart"/>
+      <w:r>
+        <w:rPr>
+          <w:sz w:val="24"/>
+          <w:szCs w:val="24"/>
+        </w:rPr>
+        <w:t>butler</w:t>
+      </w:r>
+      <w:proofErr w:type="spellEnd"/>
+      <w:r>
+        <w:rPr>
+          <w:sz w:val="24"/>
+          <w:szCs w:val="24"/>
+        </w:rPr>
+        <w:t xml:space="preserve">, avere a disposizione una </w:t>
       </w:r>
       <w:r>
         <w:rPr>
@@ -317,6 +354,7 @@
         </w:rPr>
         <w:t xml:space="preserve">Per la parte di planning è possibile usare un componente già a disposizione nel package </w:t>
       </w:r>
+      <w:proofErr w:type="spellStart"/>
       <w:r>
         <w:rPr>
           <w:i/>
@@ -324,7 +362,17 @@
           <w:sz w:val="24"/>
           <w:szCs w:val="24"/>
         </w:rPr>
-        <w:t xml:space="preserve">itunibo.planner </w:t>
+        <w:t>itunibo.planner</w:t>
+      </w:r>
+      <w:proofErr w:type="spellEnd"/>
+      <w:r>
+        <w:rPr>
+          <w:i/>
+          <w:iCs/>
+          <w:sz w:val="24"/>
+          <w:szCs w:val="24"/>
+        </w:rPr>
+        <w:t xml:space="preserve"> </w:t>
       </w:r>
       <w:r>
         <w:rPr>
@@ -424,7 +472,39 @@
           <w:sz w:val="24"/>
           <w:szCs w:val="24"/>
         </w:rPr>
-        <w:t xml:space="preserve">Con questo sprint inizia la parte di modellazione della parte di business logic del butler. Introduciamo un attore </w:t>
+        <w:t xml:space="preserve">Con questo sprint inizia la parte di modellazione della parte di business </w:t>
+      </w:r>
+      <w:proofErr w:type="spellStart"/>
+      <w:r>
+        <w:rPr>
+          <w:sz w:val="24"/>
+          <w:szCs w:val="24"/>
+        </w:rPr>
+        <w:t>logic</w:t>
+      </w:r>
+      <w:proofErr w:type="spellEnd"/>
+      <w:r>
+        <w:rPr>
+          <w:sz w:val="24"/>
+          <w:szCs w:val="24"/>
+        </w:rPr>
+        <w:t xml:space="preserve"> del </w:t>
+      </w:r>
+      <w:proofErr w:type="spellStart"/>
+      <w:r>
+        <w:rPr>
+          <w:sz w:val="24"/>
+          <w:szCs w:val="24"/>
+        </w:rPr>
+        <w:t>butler</w:t>
+      </w:r>
+      <w:proofErr w:type="spellEnd"/>
+      <w:r>
+        <w:rPr>
+          <w:sz w:val="24"/>
+          <w:szCs w:val="24"/>
+        </w:rPr>
+        <w:t xml:space="preserve">. Introduciamo un attore </w:t>
       </w:r>
       <w:r>
         <w:rPr>
@@ -481,7 +561,23 @@
           <w:sz w:val="24"/>
           <w:szCs w:val="24"/>
         </w:rPr>
-        <w:t xml:space="preserve">Nell’ottica dei microservizi la logica di calibrazione della stanza verrà delegata ad un altro componente, </w:t>
+        <w:t xml:space="preserve">Nell’ottica dei </w:t>
+      </w:r>
+      <w:proofErr w:type="spellStart"/>
+      <w:r>
+        <w:rPr>
+          <w:sz w:val="24"/>
+          <w:szCs w:val="24"/>
+        </w:rPr>
+        <w:t>microservizi</w:t>
+      </w:r>
+      <w:proofErr w:type="spellEnd"/>
+      <w:r>
+        <w:rPr>
+          <w:sz w:val="24"/>
+          <w:szCs w:val="24"/>
+        </w:rPr>
+        <w:t xml:space="preserve"> la logica di calibrazione della stanza verrà delegata ad un altro componente, </w:t>
       </w:r>
       <w:r>
         <w:rPr>
@@ -562,8 +658,17 @@
           <w:sz w:val="24"/>
           <w:szCs w:val="24"/>
         </w:rPr>
-        <w:t xml:space="preserve"> - ExploreRoom</w:t>
-      </w:r>
+        <w:t xml:space="preserve"> - </w:t>
+      </w:r>
+      <w:proofErr w:type="spellStart"/>
+      <w:r>
+        <w:rPr>
+          <w:sz w:val="24"/>
+          <w:szCs w:val="24"/>
+        </w:rPr>
+        <w:t>ExploreRoom</w:t>
+      </w:r>
+      <w:proofErr w:type="spellEnd"/>
     </w:p>
     <w:p>
       <w:pPr>
@@ -594,12 +699,21 @@
           <w:szCs w:val="24"/>
         </w:rPr>
       </w:pPr>
-      <w:r>
-        <w:rPr>
-          <w:sz w:val="24"/>
-          <w:szCs w:val="24"/>
-        </w:rPr>
-        <w:t>Calibration necessiterà di far muovere il robot, tuttavia sappiamo che opera a livello logico per cui non potrà sapere quando una mossa effettivamente è stata compiuta, informazione di cui necessità per gestire correttamente il comportamento</w:t>
+      <w:proofErr w:type="spellStart"/>
+      <w:r>
+        <w:rPr>
+          <w:sz w:val="24"/>
+          <w:szCs w:val="24"/>
+        </w:rPr>
+        <w:t>Calibration</w:t>
+      </w:r>
+      <w:proofErr w:type="spellEnd"/>
+      <w:r>
+        <w:rPr>
+          <w:sz w:val="24"/>
+          <w:szCs w:val="24"/>
+        </w:rPr>
+        <w:t xml:space="preserve"> necessiterà di far muovere il robot, tuttavia sappiamo che opera a livello logico per cui non potrà sapere quando una mossa effettivamente è stata compiuta, informazione di cui necessità per gestire correttamente il comportamento</w:t>
       </w:r>
       <w:r>
         <w:rPr>
@@ -641,6 +755,7 @@
         </w:rPr>
         <w:t xml:space="preserve"> ha il compito di tradurre quelli che sono i movimenti logici, limitati ad una cella, nei movimenti costitutivi, compiuti dal </w:t>
       </w:r>
+      <w:proofErr w:type="spellStart"/>
       <w:r>
         <w:rPr>
           <w:i/>
@@ -648,7 +763,17 @@
           <w:sz w:val="24"/>
           <w:szCs w:val="24"/>
         </w:rPr>
-        <w:t>basicrobot.</w:t>
+        <w:t>basicrobot</w:t>
+      </w:r>
+      <w:proofErr w:type="spellEnd"/>
+      <w:r>
+        <w:rPr>
+          <w:i/>
+          <w:iCs/>
+          <w:sz w:val="24"/>
+          <w:szCs w:val="24"/>
+        </w:rPr>
+        <w:t>.</w:t>
       </w:r>
     </w:p>
     <w:p>
@@ -807,6 +932,7 @@
         </w:rPr>
         <w:t xml:space="preserve">L’informazione di cui ha bisogno </w:t>
       </w:r>
+      <w:proofErr w:type="spellStart"/>
       <w:r>
         <w:rPr>
           <w:i/>
@@ -816,6 +942,7 @@
         </w:rPr>
         <w:t>calibration</w:t>
       </w:r>
+      <w:proofErr w:type="spellEnd"/>
       <w:r>
         <w:rPr>
           <w:sz w:val="24"/>
@@ -823,6 +950,7 @@
         </w:rPr>
         <w:t xml:space="preserve"> sarà espressa attraverso i due messaggi </w:t>
       </w:r>
+      <w:proofErr w:type="spellStart"/>
       <w:r>
         <w:rPr>
           <w:i/>
@@ -830,15 +958,9 @@
           <w:sz w:val="24"/>
           <w:szCs w:val="24"/>
         </w:rPr>
-        <w:t xml:space="preserve">moveCompleted </w:t>
-      </w:r>
-      <w:r>
-        <w:rPr>
-          <w:sz w:val="24"/>
-          <w:szCs w:val="24"/>
-        </w:rPr>
-        <w:t xml:space="preserve">e </w:t>
-      </w:r>
+        <w:t>moveCompleted</w:t>
+      </w:r>
+      <w:proofErr w:type="spellEnd"/>
       <w:r>
         <w:rPr>
           <w:i/>
@@ -846,7 +968,34 @@
           <w:sz w:val="24"/>
           <w:szCs w:val="24"/>
         </w:rPr>
-        <w:t xml:space="preserve">moveFailed. </w:t>
+        <w:t xml:space="preserve"> </w:t>
+      </w:r>
+      <w:r>
+        <w:rPr>
+          <w:sz w:val="24"/>
+          <w:szCs w:val="24"/>
+        </w:rPr>
+        <w:t xml:space="preserve">e </w:t>
+      </w:r>
+      <w:proofErr w:type="spellStart"/>
+      <w:r>
+        <w:rPr>
+          <w:i/>
+          <w:iCs/>
+          <w:sz w:val="24"/>
+          <w:szCs w:val="24"/>
+        </w:rPr>
+        <w:t>moveFailed</w:t>
+      </w:r>
+      <w:proofErr w:type="spellEnd"/>
+      <w:r>
+        <w:rPr>
+          <w:i/>
+          <w:iCs/>
+          <w:sz w:val="24"/>
+          <w:szCs w:val="24"/>
+        </w:rPr>
+        <w:t xml:space="preserve">. </w:t>
       </w:r>
       <w:r>
         <w:rPr>
@@ -895,6 +1044,7 @@
         </w:rPr>
         <w:t xml:space="preserve">: tramite </w:t>
       </w:r>
+      <w:proofErr w:type="spellStart"/>
       <w:r>
         <w:rPr>
           <w:i/>
@@ -902,7 +1052,17 @@
           <w:sz w:val="24"/>
           <w:szCs w:val="24"/>
         </w:rPr>
-        <w:t xml:space="preserve">itunibo.planner </w:t>
+        <w:t>itunibo.planner</w:t>
+      </w:r>
+      <w:proofErr w:type="spellEnd"/>
+      <w:r>
+        <w:rPr>
+          <w:i/>
+          <w:iCs/>
+          <w:sz w:val="24"/>
+          <w:szCs w:val="24"/>
+        </w:rPr>
+        <w:t xml:space="preserve"> </w:t>
       </w:r>
       <w:r>
         <w:rPr>
@@ -934,8 +1094,17 @@
           <w:sz w:val="24"/>
           <w:szCs w:val="24"/>
         </w:rPr>
-        <w:t>2.1.2 - FindTable</w:t>
-      </w:r>
+        <w:t xml:space="preserve">2.1.2 - </w:t>
+      </w:r>
+      <w:proofErr w:type="spellStart"/>
+      <w:r>
+        <w:rPr>
+          <w:sz w:val="24"/>
+          <w:szCs w:val="24"/>
+        </w:rPr>
+        <w:t>FindTable</w:t>
+      </w:r>
+      <w:proofErr w:type="spellEnd"/>
     </w:p>
     <w:p>
       <w:pPr>
@@ -1877,6 +2046,7 @@
         </w:rPr>
         <w:t xml:space="preserve"> come è stata affrontata l’esplorazione, il tavolo può essere incontrato solo durante lo stato di </w:t>
       </w:r>
+      <w:proofErr w:type="spellStart"/>
       <w:r>
         <w:rPr>
           <w:i/>
@@ -1886,6 +2056,7 @@
         </w:rPr>
         <w:t>GoAhead</w:t>
       </w:r>
+      <w:proofErr w:type="spellEnd"/>
       <w:r>
         <w:rPr>
           <w:sz w:val="24"/>
@@ -1992,8 +2163,6 @@
         </w:rPr>
         <w:t xml:space="preserve">, </w:t>
       </w:r>
-      <w:bookmarkStart w:id="0" w:name="_GoBack"/>
-      <w:bookmarkEnd w:id="0"/>
       <w:r>
         <w:rPr>
           <w:sz w:val="24"/>
@@ -2200,8 +2369,25 @@
           <w:sz w:val="24"/>
           <w:szCs w:val="24"/>
         </w:rPr>
-        <w:t xml:space="preserve"> (microservizio) il quale sfrutterà il supporto dato da </w:t>
-      </w:r>
+        <w:t xml:space="preserve"> (</w:t>
+      </w:r>
+      <w:proofErr w:type="spellStart"/>
+      <w:r>
+        <w:rPr>
+          <w:sz w:val="24"/>
+          <w:szCs w:val="24"/>
+        </w:rPr>
+        <w:t>microservizio</w:t>
+      </w:r>
+      <w:proofErr w:type="spellEnd"/>
+      <w:r>
+        <w:rPr>
+          <w:sz w:val="24"/>
+          <w:szCs w:val="24"/>
+        </w:rPr>
+        <w:t xml:space="preserve">) il quale sfrutterà il supporto dato da </w:t>
+      </w:r>
+      <w:proofErr w:type="spellStart"/>
       <w:r>
         <w:rPr>
           <w:i/>
@@ -2209,38 +2395,9 @@
           <w:sz w:val="24"/>
           <w:szCs w:val="24"/>
         </w:rPr>
-        <w:t>itunibo.planner.</w:t>
-      </w:r>
-    </w:p>
-    <w:p>
-      <w:pPr>
-        <w:rPr>
-          <w:sz w:val="24"/>
-          <w:szCs w:val="24"/>
-        </w:rPr>
-      </w:pPr>
-      <w:r>
-        <w:rPr>
-          <w:sz w:val="24"/>
-          <w:szCs w:val="24"/>
-        </w:rPr>
-        <w:t>L’interazione con il microservizio potrebbe avvenire in due modi: il primo consiste nel fornire esplicitamente le coordinate da raggiungere, mentre il secondo prevede di interagire con il planner attraverso informazioni logiche, in questo caso con il nome di cosa si vuole raggiungere. La seconda scelta permette quindi di fare in modo che la conoscenza della stanza appena esplorata e quindi dei componenti presenti (RH e tavolo, per ora) sia solamente di un dispositivo e non di tutti che potranno riferirsi a questi in maniera astratta.</w:t>
-      </w:r>
-    </w:p>
-    <w:p>
-      <w:pPr>
-        <w:rPr>
-          <w:sz w:val="24"/>
-          <w:szCs w:val="24"/>
-        </w:rPr>
-      </w:pPr>
-      <w:r>
-        <w:rPr>
-          <w:sz w:val="24"/>
-          <w:szCs w:val="24"/>
-        </w:rPr>
-        <w:t xml:space="preserve">Il problema che emerge è quindi come fare in modo che le informazioni relative alle posizioni vengano mantenute dal planner. Una scelta conveniente potrebbe essere sfruttare il supporto per salvare queste informazioni nella base di conoscenza associata al planner con frasi del tipo </w:t>
-      </w:r>
+        <w:t>itunibo.planner</w:t>
+      </w:r>
+      <w:proofErr w:type="spellEnd"/>
       <w:r>
         <w:rPr>
           <w:i/>
@@ -2248,7 +2405,53 @@
           <w:sz w:val="24"/>
           <w:szCs w:val="24"/>
         </w:rPr>
-        <w:t>location(NAME, X, Y)</w:t>
+        <w:t>.</w:t>
+      </w:r>
+    </w:p>
+    <w:p>
+      <w:pPr>
+        <w:rPr>
+          <w:sz w:val="24"/>
+          <w:szCs w:val="24"/>
+        </w:rPr>
+      </w:pPr>
+      <w:r>
+        <w:rPr>
+          <w:sz w:val="24"/>
+          <w:szCs w:val="24"/>
+        </w:rPr>
+        <w:t xml:space="preserve">L’interazione con il </w:t>
+      </w:r>
+      <w:proofErr w:type="spellStart"/>
+      <w:r>
+        <w:rPr>
+          <w:sz w:val="24"/>
+          <w:szCs w:val="24"/>
+        </w:rPr>
+        <w:t>microservizio</w:t>
+      </w:r>
+      <w:proofErr w:type="spellEnd"/>
+      <w:r>
+        <w:rPr>
+          <w:sz w:val="24"/>
+          <w:szCs w:val="24"/>
+        </w:rPr>
+        <w:t xml:space="preserve"> potrebbe avvenire in due modi: il primo consiste nel fornire esplicitamente le coordinate da raggiungere, mentre il secondo prevede di interagire con il planner attraverso informazioni logiche, in questo caso con il nome di cosa si vuole raggiungere. La seconda scelta permette quindi di fare in modo che la conoscenza della stanza appena esplorata e quindi dei componenti presenti (RH e tavolo, per ora) sia solamente di un dispositivo e non di tutti che potranno riferirsi a questi in maniera astratta.</w:t>
+      </w:r>
+    </w:p>
+    <w:p>
+      <w:pPr>
+        <w:rPr>
+          <w:sz w:val="24"/>
+          <w:szCs w:val="24"/>
+        </w:rPr>
+      </w:pPr>
+      <w:r>
+        <w:rPr>
+          <w:sz w:val="24"/>
+          <w:szCs w:val="24"/>
+        </w:rPr>
+        <w:t xml:space="preserve">Il problema che emerge è quindi come fare in modo che le informazioni relative alle posizioni vengano mantenute dal planner. Una scelta conveniente potrebbe essere sfruttare il supporto per salvare queste informazioni nella base di conoscenza associata al planner con frasi del tipo </w:t>
       </w:r>
       <w:r>
         <w:rPr>
@@ -2257,6 +2460,15 @@
           <w:sz w:val="24"/>
           <w:szCs w:val="24"/>
         </w:rPr>
+        <w:t>location(NAME, X, Y)</w:t>
+      </w:r>
+      <w:r>
+        <w:rPr>
+          <w:i/>
+          <w:iCs/>
+          <w:sz w:val="24"/>
+          <w:szCs w:val="24"/>
+        </w:rPr>
         <w:t xml:space="preserve">. </w:t>
       </w:r>
       <w:r>
@@ -2272,7 +2484,79 @@
           <w:szCs w:val="24"/>
         </w:rPr>
         <w:lastRenderedPageBreak/>
-        <w:t>sulla stanza si potrebbe fare in modo che questo si comporti come una sorta di centrale di controllo in cui le varie parti del sistema registrano dei nuovi componenti.</w:t>
+        <w:t xml:space="preserve">sulla stanza si potrebbe fare in modo che questo si comporti come una sorta di centrale di </w:t>
+      </w:r>
+      <w:r>
+        <w:rPr>
+          <w:i/>
+          <w:iCs/>
+          <w:noProof/>
+          <w:sz w:val="24"/>
+          <w:szCs w:val="24"/>
+        </w:rPr>
+        <w:drawing>
+          <wp:anchor distT="0" distB="0" distL="114300" distR="114300" simplePos="0" relativeHeight="251674624" behindDoc="0" locked="0" layoutInCell="1" allowOverlap="1">
+            <wp:simplePos x="0" y="0"/>
+            <wp:positionH relativeFrom="margin">
+              <wp:align>center</wp:align>
+            </wp:positionH>
+            <wp:positionV relativeFrom="paragraph">
+              <wp:posOffset>477520</wp:posOffset>
+            </wp:positionV>
+            <wp:extent cx="3914775" cy="1152525"/>
+            <wp:effectExtent l="0" t="0" r="9525" b="9525"/>
+            <wp:wrapTopAndBottom/>
+            <wp:docPr id="27" name="Immagine 27"/>
+            <wp:cNvGraphicFramePr>
+              <a:graphicFrameLocks xmlns:a="http://schemas.openxmlformats.org/drawingml/2006/main" noChangeAspect="1"/>
+            </wp:cNvGraphicFramePr>
+            <a:graphic xmlns:a="http://schemas.openxmlformats.org/drawingml/2006/main">
+              <a:graphicData uri="http://schemas.openxmlformats.org/drawingml/2006/picture">
+                <pic:pic xmlns:pic="http://schemas.openxmlformats.org/drawingml/2006/picture">
+                  <pic:nvPicPr>
+                    <pic:cNvPr id="0" name="Picture 31"/>
+                    <pic:cNvPicPr>
+                      <a:picLocks noChangeAspect="1" noChangeArrowheads="1"/>
+                    </pic:cNvPicPr>
+                  </pic:nvPicPr>
+                  <pic:blipFill>
+                    <a:blip r:embed="rId19">
+                      <a:extLst>
+                        <a:ext uri="{28A0092B-C50C-407E-A947-70E740481C1C}">
+                          <a14:useLocalDpi xmlns:a14="http://schemas.microsoft.com/office/drawing/2010/main" val="0"/>
+                        </a:ext>
+                      </a:extLst>
+                    </a:blip>
+                    <a:srcRect/>
+                    <a:stretch>
+                      <a:fillRect/>
+                    </a:stretch>
+                  </pic:blipFill>
+                  <pic:spPr bwMode="auto">
+                    <a:xfrm>
+                      <a:off x="0" y="0"/>
+                      <a:ext cx="3914775" cy="1152525"/>
+                    </a:xfrm>
+                    <a:prstGeom prst="rect">
+                      <a:avLst/>
+                    </a:prstGeom>
+                    <a:noFill/>
+                    <a:ln>
+                      <a:noFill/>
+                    </a:ln>
+                  </pic:spPr>
+                </pic:pic>
+              </a:graphicData>
+            </a:graphic>
+          </wp:anchor>
+        </w:drawing>
+      </w:r>
+      <w:r>
+        <w:rPr>
+          <w:sz w:val="24"/>
+          <w:szCs w:val="24"/>
+        </w:rPr>
+        <w:t>controllo in cui le varie parti del sistema registrano dei nuovi componenti.</w:t>
       </w:r>
     </w:p>
     <w:p>
@@ -2292,10 +2576,10 @@
           <wp:anchor distT="0" distB="0" distL="114300" distR="114300" simplePos="0" relativeHeight="251671552" behindDoc="0" locked="0" layoutInCell="1" allowOverlap="1">
             <wp:simplePos x="0" y="0"/>
             <wp:positionH relativeFrom="margin">
-              <wp:align>right</wp:align>
+              <wp:posOffset>-4445</wp:posOffset>
             </wp:positionH>
             <wp:positionV relativeFrom="paragraph">
-              <wp:posOffset>1178560</wp:posOffset>
+              <wp:posOffset>2235835</wp:posOffset>
             </wp:positionV>
             <wp:extent cx="6115050" cy="3409950"/>
             <wp:effectExtent l="0" t="0" r="0" b="0"/>
@@ -2314,7 +2598,7 @@
                     </pic:cNvPicPr>
                   </pic:nvPicPr>
                   <pic:blipFill>
-                    <a:blip r:embed="rId19">
+                    <a:blip r:embed="rId20">
                       <a:extLst>
                         <a:ext uri="{28A0092B-C50C-407E-A947-70E740481C1C}">
                           <a14:useLocalDpi xmlns:a14="http://schemas.microsoft.com/office/drawing/2010/main" val="0"/>
@@ -2352,6 +2636,7 @@
         </w:rPr>
         <w:t xml:space="preserve">L’ultima parte da analizzare consiste nel capire come le mosse individuate dal planner vengano mantenute, anche qui è possibile salvare ogni mossa nella base di conoscenza associata al planner </w:t>
       </w:r>
+      <w:proofErr w:type="spellStart"/>
       <w:r>
         <w:rPr>
           <w:i/>
@@ -2359,7 +2644,17 @@
           <w:sz w:val="24"/>
           <w:szCs w:val="24"/>
         </w:rPr>
-        <w:t xml:space="preserve">move(X) </w:t>
+        <w:t>move</w:t>
+      </w:r>
+      <w:proofErr w:type="spellEnd"/>
+      <w:r>
+        <w:rPr>
+          <w:i/>
+          <w:iCs/>
+          <w:sz w:val="24"/>
+          <w:szCs w:val="24"/>
+        </w:rPr>
+        <w:t xml:space="preserve">(X) </w:t>
       </w:r>
       <w:r>
         <w:rPr>
@@ -2376,6 +2671,52 @@
           <w:szCs w:val="24"/>
         </w:rPr>
       </w:pPr>
+    </w:p>
+    <w:p>
+      <w:pPr>
+        <w:rPr>
+          <w:i/>
+          <w:iCs/>
+          <w:sz w:val="24"/>
+          <w:szCs w:val="24"/>
+        </w:rPr>
+      </w:pPr>
+      <w:r>
+        <w:rPr>
+          <w:sz w:val="24"/>
+          <w:szCs w:val="24"/>
+        </w:rPr>
+        <w:t xml:space="preserve">Fatto questo, far tornare il robot nella sua posizione iniziale rimane semplice in quanto basta far memorizzare al planner la posizione RH e utilizzarlo tramite un messaggio </w:t>
+      </w:r>
+      <w:r>
+        <w:rPr>
+          <w:i/>
+          <w:iCs/>
+          <w:sz w:val="24"/>
+          <w:szCs w:val="24"/>
+        </w:rPr>
+        <w:t>goto(</w:t>
+      </w:r>
+      <w:proofErr w:type="spellStart"/>
+      <w:r>
+        <w:rPr>
+          <w:i/>
+          <w:iCs/>
+          <w:sz w:val="24"/>
+          <w:szCs w:val="24"/>
+        </w:rPr>
+        <w:t>rh</w:t>
+      </w:r>
+      <w:proofErr w:type="spellEnd"/>
+      <w:r>
+        <w:rPr>
+          <w:i/>
+          <w:iCs/>
+          <w:sz w:val="24"/>
+          <w:szCs w:val="24"/>
+        </w:rPr>
+        <w:t>).</w:t>
+      </w:r>
     </w:p>
     <w:p>
       <w:pPr>
@@ -2387,27 +2728,70 @@
           <w:szCs w:val="24"/>
         </w:rPr>
       </w:pPr>
-      <w:r>
-        <w:rPr>
-          <w:sz w:val="24"/>
-          <w:szCs w:val="24"/>
-        </w:rPr>
-        <w:t>Refactor MVC</w:t>
-      </w:r>
-    </w:p>
-    <w:p>
-      <w:pPr>
-        <w:rPr>
-          <w:sz w:val="24"/>
-          <w:szCs w:val="24"/>
-        </w:rPr>
-      </w:pPr>
-      <w:r>
-        <w:rPr>
-          <w:sz w:val="24"/>
-          <w:szCs w:val="24"/>
-        </w:rPr>
-        <w:t>Alla luce dell’introduzione di quanto è stato introdotto nel precedente sprint possiamo pensare ad un refactoring model-driven in cui le azioni del robot avvengono come cambiamento del modello stesso. Con queste basi i componenti “mind” hanno il compito di recepire eventuali cambiamenti nel sistema ed innescare i giusti comportamenti.</w:t>
+      <w:bookmarkStart w:id="0" w:name="_GoBack"/>
+      <w:bookmarkEnd w:id="0"/>
+      <w:proofErr w:type="spellStart"/>
+      <w:r>
+        <w:rPr>
+          <w:sz w:val="24"/>
+          <w:szCs w:val="24"/>
+        </w:rPr>
+        <w:t>Refactor</w:t>
+      </w:r>
+      <w:proofErr w:type="spellEnd"/>
+      <w:r>
+        <w:rPr>
+          <w:sz w:val="24"/>
+          <w:szCs w:val="24"/>
+        </w:rPr>
+        <w:t xml:space="preserve"> MVC</w:t>
+      </w:r>
+    </w:p>
+    <w:p>
+      <w:pPr>
+        <w:rPr>
+          <w:sz w:val="24"/>
+          <w:szCs w:val="24"/>
+        </w:rPr>
+      </w:pPr>
+      <w:r>
+        <w:rPr>
+          <w:sz w:val="24"/>
+          <w:szCs w:val="24"/>
+        </w:rPr>
+        <w:t xml:space="preserve">Alla luce dell’introduzione di quanto è stato introdotto nel precedente sprint possiamo pensare ad un </w:t>
+      </w:r>
+      <w:proofErr w:type="spellStart"/>
+      <w:r>
+        <w:rPr>
+          <w:sz w:val="24"/>
+          <w:szCs w:val="24"/>
+        </w:rPr>
+        <w:t>refactoring</w:t>
+      </w:r>
+      <w:proofErr w:type="spellEnd"/>
+      <w:r>
+        <w:rPr>
+          <w:sz w:val="24"/>
+          <w:szCs w:val="24"/>
+        </w:rPr>
+        <w:t xml:space="preserve"> model-</w:t>
+      </w:r>
+      <w:proofErr w:type="spellStart"/>
+      <w:r>
+        <w:rPr>
+          <w:sz w:val="24"/>
+          <w:szCs w:val="24"/>
+        </w:rPr>
+        <w:t>driven</w:t>
+      </w:r>
+      <w:proofErr w:type="spellEnd"/>
+      <w:r>
+        <w:rPr>
+          <w:sz w:val="24"/>
+          <w:szCs w:val="24"/>
+        </w:rPr>
+        <w:t xml:space="preserve"> in cui le azioni del robot avvengono come cambiamento del modello stesso. Con queste basi i componenti “mind” hanno il compito di recepire eventuali cambiamenti nel sistema ed innescare i giusti comportamenti.</w:t>
       </w:r>
     </w:p>
     <w:p>
@@ -2437,6 +2821,7 @@
           <w:szCs w:val="24"/>
         </w:rPr>
       </w:pPr>
+      <w:proofErr w:type="spellStart"/>
       <w:r>
         <w:rPr>
           <w:i/>
@@ -2446,6 +2831,7 @@
         </w:rPr>
         <w:t>modelChange</w:t>
       </w:r>
+      <w:proofErr w:type="spellEnd"/>
       <w:r>
         <w:rPr>
           <w:sz w:val="24"/>
@@ -2466,6 +2852,7 @@
           <w:szCs w:val="24"/>
         </w:rPr>
       </w:pPr>
+      <w:proofErr w:type="spellStart"/>
       <w:r>
         <w:rPr>
           <w:i/>
@@ -2473,14 +2860,72 @@
           <w:sz w:val="24"/>
           <w:szCs w:val="24"/>
         </w:rPr>
+        <w:lastRenderedPageBreak/>
         <w:t>modelChanged</w:t>
       </w:r>
-      <w:r>
-        <w:rPr>
-          <w:sz w:val="24"/>
-          <w:szCs w:val="24"/>
-        </w:rPr>
-        <w:t xml:space="preserve"> : è la notifica di effettivo cambiamento</w:t>
+      <w:proofErr w:type="spellEnd"/>
+      <w:r>
+        <w:rPr>
+          <w:sz w:val="24"/>
+          <w:szCs w:val="24"/>
+        </w:rPr>
+        <w:t xml:space="preserve"> : è la </w:t>
+      </w:r>
+      <w:proofErr w:type="spellStart"/>
+      <w:r>
+        <w:rPr>
+          <w:sz w:val="24"/>
+          <w:szCs w:val="24"/>
+        </w:rPr>
+        <w:t>not</w:t>
+      </w:r>
+      <w:proofErr w:type="spellEnd"/>
+      <w:r>
+        <w:rPr>
+          <w:sz w:val="24"/>
+          <w:szCs w:val="24"/>
+        </w:rPr>
+        <w:object w:dxaOrig="1543" w:dyaOrig="995">
+          <v:shapetype id="_x0000_t75" coordsize="21600,21600" o:spt="75" o:preferrelative="t" path="m@4@5l@4@11@9@11@9@5xe" filled="f" stroked="f">
+            <v:stroke joinstyle="miter"/>
+            <v:formulas>
+              <v:f eqn="if lineDrawn pixelLineWidth 0"/>
+              <v:f eqn="sum @0 1 0"/>
+              <v:f eqn="sum 0 0 @1"/>
+              <v:f eqn="prod @2 1 2"/>
+              <v:f eqn="prod @3 21600 pixelWidth"/>
+              <v:f eqn="prod @3 21600 pixelHeight"/>
+              <v:f eqn="sum @0 0 1"/>
+              <v:f eqn="prod @6 1 2"/>
+              <v:f eqn="prod @7 21600 pixelWidth"/>
+              <v:f eqn="sum @8 21600 0"/>
+              <v:f eqn="prod @7 21600 pixelHeight"/>
+              <v:f eqn="sum @10 21600 0"/>
+            </v:formulas>
+            <v:path o:extrusionok="f" gradientshapeok="t" o:connecttype="rect"/>
+            <o:lock v:ext="edit" aspectratio="t"/>
+          </v:shapetype>
+          <v:shape id="_x0000_i1057" type="#_x0000_t75" style="width:77.25pt;height:49.5pt" o:ole="">
+            <v:imagedata r:id="rId21" o:title=""/>
+          </v:shape>
+          <o:OLEObject Type="Embed" ProgID="Package" ShapeID="_x0000_i1057" DrawAspect="Icon" ObjectID="_1630326173" r:id="rId22"/>
+        </w:object>
+      </w:r>
+      <w:proofErr w:type="spellStart"/>
+      <w:r>
+        <w:rPr>
+          <w:sz w:val="24"/>
+          <w:szCs w:val="24"/>
+        </w:rPr>
+        <w:t>ifica</w:t>
+      </w:r>
+      <w:proofErr w:type="spellEnd"/>
+      <w:r>
+        <w:rPr>
+          <w:sz w:val="24"/>
+          <w:szCs w:val="24"/>
+        </w:rPr>
+        <w:t xml:space="preserve"> di effettivo cambiamento</w:t>
       </w:r>
     </w:p>
     <w:p>
@@ -2495,6 +2940,7 @@
           <w:szCs w:val="24"/>
         </w:rPr>
       </w:pPr>
+      <w:proofErr w:type="spellStart"/>
       <w:r>
         <w:rPr>
           <w:i/>
@@ -2504,6 +2950,7 @@
         </w:rPr>
         <w:t>modelUpdate</w:t>
       </w:r>
+      <w:proofErr w:type="spellEnd"/>
       <w:r>
         <w:rPr>
           <w:sz w:val="24"/>
@@ -2539,6 +2986,7 @@
           <w:szCs w:val="24"/>
         </w:rPr>
       </w:pPr>
+      <w:proofErr w:type="spellStart"/>
       <w:r>
         <w:rPr>
           <w:i/>
@@ -2546,14 +2994,60 @@
           <w:sz w:val="24"/>
           <w:szCs w:val="24"/>
         </w:rPr>
-        <w:t>robotChange/Changed/Update</w:t>
-      </w:r>
-      <w:r>
-        <w:rPr>
-          <w:sz w:val="24"/>
-          <w:szCs w:val="24"/>
-        </w:rPr>
-        <w:t>: per la robotmind, relativa ai</w:t>
+        <w:t>robotChange</w:t>
+      </w:r>
+      <w:proofErr w:type="spellEnd"/>
+      <w:r>
+        <w:rPr>
+          <w:i/>
+          <w:iCs/>
+          <w:sz w:val="24"/>
+          <w:szCs w:val="24"/>
+        </w:rPr>
+        <w:t>/</w:t>
+      </w:r>
+      <w:proofErr w:type="spellStart"/>
+      <w:r>
+        <w:rPr>
+          <w:i/>
+          <w:iCs/>
+          <w:sz w:val="24"/>
+          <w:szCs w:val="24"/>
+        </w:rPr>
+        <w:t>Changed</w:t>
+      </w:r>
+      <w:proofErr w:type="spellEnd"/>
+      <w:r>
+        <w:rPr>
+          <w:i/>
+          <w:iCs/>
+          <w:sz w:val="24"/>
+          <w:szCs w:val="24"/>
+        </w:rPr>
+        <w:t>/Update</w:t>
+      </w:r>
+      <w:r>
+        <w:rPr>
+          <w:sz w:val="24"/>
+          <w:szCs w:val="24"/>
+        </w:rPr>
+        <w:t xml:space="preserve">: per la </w:t>
+      </w:r>
+      <w:proofErr w:type="spellStart"/>
+      <w:r>
+        <w:rPr>
+          <w:sz w:val="24"/>
+          <w:szCs w:val="24"/>
+        </w:rPr>
+        <w:t>robotmind</w:t>
+      </w:r>
+      <w:proofErr w:type="spellEnd"/>
+      <w:r>
+        <w:rPr>
+          <w:sz w:val="24"/>
+          <w:szCs w:val="24"/>
+        </w:rPr>
+        <w:t>, relativa ai</w:t>
       </w:r>
       <w:r>
         <w:rPr>
@@ -2575,6 +3069,7 @@
           <w:szCs w:val="24"/>
         </w:rPr>
       </w:pPr>
+      <w:proofErr w:type="spellStart"/>
       <w:r>
         <w:rPr>
           <w:i/>
@@ -2584,6 +3079,7 @@
         </w:rPr>
         <w:t>sonarUpdate</w:t>
       </w:r>
+      <w:proofErr w:type="spellEnd"/>
       <w:r>
         <w:rPr>
           <w:sz w:val="24"/>
@@ -2604,6 +3100,7 @@
           <w:szCs w:val="24"/>
         </w:rPr>
       </w:pPr>
+      <w:proofErr w:type="spellStart"/>
       <w:r>
         <w:rPr>
           <w:i/>
@@ -2611,14 +3108,60 @@
           <w:sz w:val="24"/>
           <w:szCs w:val="24"/>
         </w:rPr>
-        <w:t>taskChange/Changed/Update</w:t>
-      </w:r>
-      <w:r>
-        <w:rPr>
-          <w:sz w:val="24"/>
-          <w:szCs w:val="24"/>
-        </w:rPr>
-        <w:t>: per la butlermind, relativa ai ta</w:t>
+        <w:t>taskChange</w:t>
+      </w:r>
+      <w:proofErr w:type="spellEnd"/>
+      <w:r>
+        <w:rPr>
+          <w:i/>
+          <w:iCs/>
+          <w:sz w:val="24"/>
+          <w:szCs w:val="24"/>
+        </w:rPr>
+        <w:t>/</w:t>
+      </w:r>
+      <w:proofErr w:type="spellStart"/>
+      <w:r>
+        <w:rPr>
+          <w:i/>
+          <w:iCs/>
+          <w:sz w:val="24"/>
+          <w:szCs w:val="24"/>
+        </w:rPr>
+        <w:t>Changed</w:t>
+      </w:r>
+      <w:proofErr w:type="spellEnd"/>
+      <w:r>
+        <w:rPr>
+          <w:i/>
+          <w:iCs/>
+          <w:sz w:val="24"/>
+          <w:szCs w:val="24"/>
+        </w:rPr>
+        <w:t>/Update</w:t>
+      </w:r>
+      <w:r>
+        <w:rPr>
+          <w:sz w:val="24"/>
+          <w:szCs w:val="24"/>
+        </w:rPr>
+        <w:t xml:space="preserve">: per la </w:t>
+      </w:r>
+      <w:proofErr w:type="spellStart"/>
+      <w:r>
+        <w:rPr>
+          <w:sz w:val="24"/>
+          <w:szCs w:val="24"/>
+        </w:rPr>
+        <w:t>butlermind</w:t>
+      </w:r>
+      <w:proofErr w:type="spellEnd"/>
+      <w:r>
+        <w:rPr>
+          <w:sz w:val="24"/>
+          <w:szCs w:val="24"/>
+        </w:rPr>
+        <w:t>, relativa ai ta</w:t>
       </w:r>
       <w:r>
         <w:rPr>
@@ -2641,7 +3184,6 @@
           <w:sz w:val="24"/>
           <w:szCs w:val="24"/>
         </w:rPr>
-        <w:lastRenderedPageBreak/>
         <w:drawing>
           <wp:anchor distT="0" distB="0" distL="114300" distR="114300" simplePos="0" relativeHeight="251672576" behindDoc="0" locked="0" layoutInCell="1" allowOverlap="1">
             <wp:simplePos x="0" y="0"/>
@@ -2668,7 +3210,7 @@
                     </pic:cNvPicPr>
                   </pic:nvPicPr>
                   <pic:blipFill>
-                    <a:blip r:embed="rId20">
+                    <a:blip r:embed="rId23">
                       <a:extLst>
                         <a:ext uri="{28A0092B-C50C-407E-A947-70E740481C1C}">
                           <a14:useLocalDpi xmlns:a14="http://schemas.microsoft.com/office/drawing/2010/main" val="0"/>

</xml_diff>